<commit_message>
Update plugin for ILIAS 5.1 including docs; https://jira.studer-raimann.ch/browse/PLUSERTAKEOVER-1 Fix bug that the plugin was switching back to the root user instead of the user taking over the view; https://jira.studer-raimann.ch/browse/PLUSERTAKEOVER-2
</commit_message>
<xml_diff>
--- a/doc/Documentation.docx
+++ b/doc/Documentation.docx
@@ -263,7 +263,7 @@
               <w:rPr>
                 <w:lang w:val="en-GB"/>
               </w:rPr>
-              <w:t>1</w:t>
+              <w:t>2</w:t>
             </w:r>
           </w:p>
         </w:tc>
@@ -662,10 +662,86 @@
               <w:rPr>
                 <w:lang w:val="en-GB"/>
               </w:rPr>
-              <w:t>Updated Installation-Docu</w:t>
+              <w:t>Updated Installation-</w:t>
             </w:r>
-            <w:bookmarkStart w:id="0" w:name="_GoBack"/>
-            <w:bookmarkEnd w:id="0"/>
+            <w:proofErr w:type="spellStart"/>
+            <w:r>
+              <w:rPr>
+                <w:lang w:val="en-GB"/>
+              </w:rPr>
+              <w:t>Docu</w:t>
+            </w:r>
+            <w:proofErr w:type="spellEnd"/>
+          </w:p>
+        </w:tc>
+      </w:tr>
+      <w:tr>
+        <w:tc>
+          <w:tcPr>
+            <w:cnfStyle w:val="001000000000" w:firstRow="0" w:lastRow="0" w:firstColumn="1" w:lastColumn="0" w:oddVBand="0" w:evenVBand="0" w:oddHBand="0" w:evenHBand="0" w:firstRowFirstColumn="0" w:firstRowLastColumn="0" w:lastRowFirstColumn="0" w:lastRowLastColumn="0"/>
+            <w:tcW w:w="1289" w:type="dxa"/>
+          </w:tcPr>
+          <w:p>
+            <w:pPr>
+              <w:spacing w:line="276" w:lineRule="auto"/>
+              <w:rPr>
+                <w:lang w:val="en-GB"/>
+              </w:rPr>
+            </w:pPr>
+            <w:r>
+              <w:rPr>
+                <w:lang w:val="en-GB"/>
+              </w:rPr>
+              <w:t>1.2</w:t>
+            </w:r>
+          </w:p>
+        </w:tc>
+        <w:tc>
+          <w:tcPr>
+            <w:tcW w:w="3007" w:type="dxa"/>
+          </w:tcPr>
+          <w:p>
+            <w:pPr>
+              <w:spacing w:line="276" w:lineRule="auto"/>
+              <w:cnfStyle w:val="000000000000" w:firstRow="0" w:lastRow="0" w:firstColumn="0" w:lastColumn="0" w:oddVBand="0" w:evenVBand="0" w:oddHBand="0" w:evenHBand="0" w:firstRowFirstColumn="0" w:firstRowLastColumn="0" w:lastRowFirstColumn="0" w:lastRowLastColumn="0"/>
+              <w:rPr>
+                <w:lang w:val="en-GB"/>
+              </w:rPr>
+            </w:pPr>
+            <w:r>
+              <w:rPr>
+                <w:lang w:val="en-GB"/>
+              </w:rPr>
+              <w:t xml:space="preserve">Stefan </w:t>
+            </w:r>
+            <w:proofErr w:type="spellStart"/>
+            <w:r>
+              <w:rPr>
+                <w:lang w:val="en-GB"/>
+              </w:rPr>
+              <w:t>Wanzenried</w:t>
+            </w:r>
+            <w:proofErr w:type="spellEnd"/>
+          </w:p>
+        </w:tc>
+        <w:tc>
+          <w:tcPr>
+            <w:tcW w:w="5168" w:type="dxa"/>
+          </w:tcPr>
+          <w:p>
+            <w:pPr>
+              <w:spacing w:line="276" w:lineRule="auto"/>
+              <w:cnfStyle w:val="000000000000" w:firstRow="0" w:lastRow="0" w:firstColumn="0" w:lastColumn="0" w:oddVBand="0" w:evenVBand="0" w:oddHBand="0" w:evenHBand="0" w:firstRowFirstColumn="0" w:firstRowLastColumn="0" w:lastRowFirstColumn="0" w:lastRowLastColumn="0"/>
+              <w:rPr>
+                <w:lang w:val="en-GB"/>
+              </w:rPr>
+            </w:pPr>
+            <w:r>
+              <w:rPr>
+                <w:lang w:val="en-GB"/>
+              </w:rPr>
+              <w:t>Updates to install instructions</w:t>
+            </w:r>
           </w:p>
         </w:tc>
       </w:tr>
@@ -706,7 +782,7 @@
           <w:szCs w:val="36"/>
         </w:rPr>
       </w:pPr>
-      <w:bookmarkStart w:id="1" w:name="_Toc404363163"/>
+      <w:bookmarkStart w:id="0" w:name="_Toc404363163"/>
       <w:r>
         <w:rPr>
           <w:sz w:val="36"/>
@@ -715,7 +791,7 @@
         <w:lastRenderedPageBreak/>
         <w:t>Table of contents</w:t>
       </w:r>
-      <w:bookmarkEnd w:id="1"/>
+      <w:bookmarkEnd w:id="0"/>
     </w:p>
     <w:p>
       <w:pPr>
@@ -748,369 +824,174 @@
           <w:pPr>
             <w:pStyle w:val="Verzeichnis1"/>
             <w:tabs>
-              <w:tab w:val="left" w:pos="440"/>
+              <w:tab w:val="left" w:pos="351"/>
             </w:tabs>
             <w:rPr>
               <w:rFonts w:asciiTheme="minorHAnsi" w:eastAsiaTheme="minorEastAsia" w:hAnsiTheme="minorHAnsi"/>
               <w:noProof/>
-              <w:sz w:val="22"/>
-              <w:lang w:eastAsia="de-CH"/>
+              <w:sz w:val="24"/>
+              <w:szCs w:val="24"/>
+              <w:lang w:val="de-CH" w:eastAsia="ja-JP"/>
             </w:rPr>
           </w:pPr>
           <w:r>
+            <w:rPr>
+              <w:lang w:val="de-CH"/>
+            </w:rPr>
             <w:fldChar w:fldCharType="begin"/>
           </w:r>
           <w:r>
             <w:instrText xml:space="preserve"> TOC \o "1-3" \h \z \u </w:instrText>
           </w:r>
           <w:r>
+            <w:rPr>
+              <w:lang w:val="de-CH"/>
+            </w:rPr>
             <w:fldChar w:fldCharType="separate"/>
           </w:r>
-          <w:hyperlink w:anchor="_Toc404363184" w:history="1">
-            <w:r>
-              <w:rPr>
-                <w:rStyle w:val="Link"/>
-                <w:noProof/>
-              </w:rPr>
-              <w:t>1</w:t>
-            </w:r>
-            <w:r>
-              <w:rPr>
-                <w:rFonts w:asciiTheme="minorHAnsi" w:eastAsiaTheme="minorEastAsia" w:hAnsiTheme="minorHAnsi"/>
-                <w:noProof/>
-                <w:sz w:val="22"/>
-                <w:lang w:eastAsia="de-CH"/>
-              </w:rPr>
-              <w:tab/>
-            </w:r>
-            <w:r>
-              <w:rPr>
-                <w:rStyle w:val="Link"/>
-                <w:noProof/>
-              </w:rPr>
-              <w:t>Introduction</w:t>
-            </w:r>
-            <w:r>
-              <w:rPr>
-                <w:noProof/>
-                <w:webHidden/>
-              </w:rPr>
-              <w:tab/>
-            </w:r>
-            <w:r>
-              <w:rPr>
-                <w:noProof/>
-                <w:webHidden/>
-              </w:rPr>
-              <w:fldChar w:fldCharType="begin"/>
-            </w:r>
-            <w:r>
-              <w:rPr>
-                <w:noProof/>
-                <w:webHidden/>
-              </w:rPr>
-              <w:instrText xml:space="preserve"> PAGEREF _Toc404363184 \h </w:instrText>
-            </w:r>
-            <w:r>
-              <w:rPr>
-                <w:noProof/>
-                <w:webHidden/>
-              </w:rPr>
-            </w:r>
-            <w:r>
-              <w:rPr>
-                <w:noProof/>
-                <w:webHidden/>
-              </w:rPr>
-              <w:fldChar w:fldCharType="separate"/>
-            </w:r>
-            <w:r>
-              <w:rPr>
-                <w:noProof/>
-                <w:webHidden/>
-              </w:rPr>
-              <w:t>4</w:t>
-            </w:r>
-            <w:r>
-              <w:rPr>
-                <w:noProof/>
-                <w:webHidden/>
-              </w:rPr>
-              <w:fldChar w:fldCharType="end"/>
-            </w:r>
-          </w:hyperlink>
+          <w:r>
+            <w:rPr>
+              <w:noProof/>
+            </w:rPr>
+            <w:t>1</w:t>
+          </w:r>
+          <w:r>
+            <w:rPr>
+              <w:rFonts w:asciiTheme="minorHAnsi" w:eastAsiaTheme="minorEastAsia" w:hAnsiTheme="minorHAnsi"/>
+              <w:noProof/>
+              <w:sz w:val="24"/>
+              <w:szCs w:val="24"/>
+              <w:lang w:val="de-CH" w:eastAsia="ja-JP"/>
+            </w:rPr>
+            <w:tab/>
+          </w:r>
+          <w:r>
+            <w:rPr>
+              <w:noProof/>
+            </w:rPr>
+            <w:t>Introduction</w:t>
+          </w:r>
+          <w:r>
+            <w:rPr>
+              <w:noProof/>
+            </w:rPr>
+            <w:tab/>
+          </w:r>
+          <w:r>
+            <w:rPr>
+              <w:noProof/>
+            </w:rPr>
+            <w:fldChar w:fldCharType="begin"/>
+          </w:r>
+          <w:r>
+            <w:rPr>
+              <w:noProof/>
+            </w:rPr>
+            <w:instrText xml:space="preserve"> PAGEREF _Toc301446723 \h </w:instrText>
+          </w:r>
+          <w:r>
+            <w:rPr>
+              <w:noProof/>
+            </w:rPr>
+          </w:r>
+          <w:r>
+            <w:rPr>
+              <w:noProof/>
+            </w:rPr>
+            <w:fldChar w:fldCharType="separate"/>
+          </w:r>
+          <w:r>
+            <w:rPr>
+              <w:noProof/>
+            </w:rPr>
+            <w:t>4</w:t>
+          </w:r>
+          <w:r>
+            <w:rPr>
+              <w:noProof/>
+            </w:rPr>
+            <w:fldChar w:fldCharType="end"/>
+          </w:r>
         </w:p>
         <w:p>
           <w:pPr>
             <w:pStyle w:val="Verzeichnis1"/>
             <w:tabs>
-              <w:tab w:val="left" w:pos="440"/>
+              <w:tab w:val="left" w:pos="351"/>
             </w:tabs>
             <w:rPr>
               <w:rFonts w:asciiTheme="minorHAnsi" w:eastAsiaTheme="minorEastAsia" w:hAnsiTheme="minorHAnsi"/>
               <w:noProof/>
-              <w:sz w:val="22"/>
-              <w:lang w:eastAsia="de-CH"/>
+              <w:sz w:val="24"/>
+              <w:szCs w:val="24"/>
+              <w:lang w:val="de-CH" w:eastAsia="ja-JP"/>
             </w:rPr>
           </w:pPr>
-          <w:hyperlink w:anchor="_Toc404363185" w:history="1">
-            <w:r>
-              <w:rPr>
-                <w:rStyle w:val="Link"/>
-                <w:noProof/>
-                <w:lang w:val="en-GB"/>
-              </w:rPr>
-              <w:t>2</w:t>
-            </w:r>
-            <w:r>
-              <w:rPr>
-                <w:rFonts w:asciiTheme="minorHAnsi" w:eastAsiaTheme="minorEastAsia" w:hAnsiTheme="minorHAnsi"/>
-                <w:noProof/>
-                <w:sz w:val="22"/>
-                <w:lang w:eastAsia="de-CH"/>
-              </w:rPr>
-              <w:tab/>
-            </w:r>
-            <w:r>
-              <w:rPr>
-                <w:rStyle w:val="Link"/>
-                <w:noProof/>
-                <w:lang w:val="en-GB"/>
-              </w:rPr>
-              <w:t>Installation</w:t>
-            </w:r>
-            <w:r>
-              <w:rPr>
-                <w:noProof/>
-                <w:webHidden/>
-              </w:rPr>
-              <w:tab/>
-            </w:r>
-            <w:r>
-              <w:rPr>
-                <w:noProof/>
-                <w:webHidden/>
-              </w:rPr>
-              <w:fldChar w:fldCharType="begin"/>
-            </w:r>
-            <w:r>
-              <w:rPr>
-                <w:noProof/>
-                <w:webHidden/>
-              </w:rPr>
-              <w:instrText xml:space="preserve"> PAGEREF _Toc404363185 \h </w:instrText>
-            </w:r>
-            <w:r>
-              <w:rPr>
-                <w:noProof/>
-                <w:webHidden/>
-              </w:rPr>
-            </w:r>
-            <w:r>
-              <w:rPr>
-                <w:noProof/>
-                <w:webHidden/>
-              </w:rPr>
-              <w:fldChar w:fldCharType="separate"/>
-            </w:r>
-            <w:r>
-              <w:rPr>
-                <w:noProof/>
-                <w:webHidden/>
-              </w:rPr>
-              <w:t>5</w:t>
-            </w:r>
-            <w:r>
-              <w:rPr>
-                <w:noProof/>
-                <w:webHidden/>
-              </w:rPr>
-              <w:fldChar w:fldCharType="end"/>
-            </w:r>
-          </w:hyperlink>
-        </w:p>
-        <w:p>
-          <w:pPr>
-            <w:pStyle w:val="Verzeichnis2"/>
-            <w:tabs>
-              <w:tab w:val="left" w:pos="800"/>
-              <w:tab w:val="right" w:leader="dot" w:pos="9062"/>
-            </w:tabs>
+          <w:r>
+            <w:rPr>
+              <w:noProof/>
+              <w:lang w:val="en-GB"/>
+            </w:rPr>
+            <w:t>2</w:t>
+          </w:r>
+          <w:r>
             <w:rPr>
               <w:rFonts w:asciiTheme="minorHAnsi" w:eastAsiaTheme="minorEastAsia" w:hAnsiTheme="minorHAnsi"/>
               <w:noProof/>
-              <w:sz w:val="22"/>
-              <w:lang w:eastAsia="de-CH"/>
+              <w:sz w:val="24"/>
+              <w:szCs w:val="24"/>
+              <w:lang w:val="de-CH" w:eastAsia="ja-JP"/>
             </w:rPr>
-          </w:pPr>
-          <w:hyperlink w:anchor="_Toc404363186" w:history="1">
-            <w:r>
-              <w:rPr>
-                <w:rStyle w:val="Link"/>
-                <w:noProof/>
-                <w:lang w:val="en-GB"/>
-              </w:rPr>
-              <w:t>2.1</w:t>
-            </w:r>
-            <w:r>
-              <w:rPr>
-                <w:rFonts w:asciiTheme="minorHAnsi" w:eastAsiaTheme="minorEastAsia" w:hAnsiTheme="minorHAnsi"/>
-                <w:noProof/>
-                <w:sz w:val="22"/>
-                <w:lang w:eastAsia="de-CH"/>
-              </w:rPr>
-              <w:tab/>
-            </w:r>
-            <w:r>
-              <w:rPr>
-                <w:rStyle w:val="Link"/>
-                <w:noProof/>
-                <w:lang w:val="en-GB"/>
-              </w:rPr>
-              <w:t>Create the Plugin Directory</w:t>
-            </w:r>
-            <w:r>
-              <w:rPr>
-                <w:noProof/>
-                <w:webHidden/>
-              </w:rPr>
-              <w:tab/>
-            </w:r>
-            <w:r>
-              <w:rPr>
-                <w:noProof/>
-                <w:webHidden/>
-              </w:rPr>
-              <w:fldChar w:fldCharType="begin"/>
-            </w:r>
-            <w:r>
-              <w:rPr>
-                <w:noProof/>
-                <w:webHidden/>
-              </w:rPr>
-              <w:instrText xml:space="preserve"> PAGEREF _Toc404363186 \h </w:instrText>
-            </w:r>
-            <w:r>
-              <w:rPr>
-                <w:noProof/>
-                <w:webHidden/>
-              </w:rPr>
-            </w:r>
-            <w:r>
-              <w:rPr>
-                <w:noProof/>
-                <w:webHidden/>
-              </w:rPr>
-              <w:fldChar w:fldCharType="separate"/>
-            </w:r>
-            <w:r>
-              <w:rPr>
-                <w:noProof/>
-                <w:webHidden/>
-              </w:rPr>
-              <w:t>5</w:t>
-            </w:r>
-            <w:r>
-              <w:rPr>
-                <w:noProof/>
-                <w:webHidden/>
-              </w:rPr>
-              <w:fldChar w:fldCharType="end"/>
-            </w:r>
-          </w:hyperlink>
-        </w:p>
-        <w:p>
-          <w:pPr>
-            <w:pStyle w:val="Verzeichnis2"/>
-            <w:tabs>
-              <w:tab w:val="left" w:pos="800"/>
-              <w:tab w:val="right" w:leader="dot" w:pos="9062"/>
-            </w:tabs>
+            <w:tab/>
+          </w:r>
+          <w:r>
             <w:rPr>
-              <w:rFonts w:asciiTheme="minorHAnsi" w:eastAsiaTheme="minorEastAsia" w:hAnsiTheme="minorHAnsi"/>
               <w:noProof/>
-              <w:sz w:val="22"/>
-              <w:lang w:eastAsia="de-CH"/>
+              <w:lang w:val="en-GB"/>
             </w:rPr>
-          </w:pPr>
-          <w:hyperlink w:anchor="_Toc404363187" w:history="1">
-            <w:r>
-              <w:rPr>
-                <w:rStyle w:val="Link"/>
-                <w:noProof/>
-                <w:lang w:val="fr-CH"/>
-              </w:rPr>
-              <w:t>2.2</w:t>
-            </w:r>
-            <w:r>
-              <w:rPr>
-                <w:rFonts w:asciiTheme="minorHAnsi" w:eastAsiaTheme="minorEastAsia" w:hAnsiTheme="minorHAnsi"/>
-                <w:noProof/>
-                <w:sz w:val="22"/>
-                <w:lang w:eastAsia="de-CH"/>
-              </w:rPr>
-              <w:tab/>
-            </w:r>
-            <w:r>
-              <w:rPr>
-                <w:rStyle w:val="Link"/>
-                <w:noProof/>
-                <w:lang w:val="en-GB"/>
-              </w:rPr>
-              <w:t>G</w:t>
-            </w:r>
-            <w:r>
-              <w:rPr>
-                <w:rStyle w:val="Link"/>
-                <w:noProof/>
-                <w:lang w:val="fr-CH"/>
-              </w:rPr>
-              <w:t>et the Plugin from GitHub</w:t>
-            </w:r>
-            <w:r>
-              <w:rPr>
-                <w:noProof/>
-                <w:webHidden/>
-              </w:rPr>
-              <w:tab/>
-            </w:r>
-            <w:r>
-              <w:rPr>
-                <w:noProof/>
-                <w:webHidden/>
-              </w:rPr>
-              <w:fldChar w:fldCharType="begin"/>
-            </w:r>
-            <w:r>
-              <w:rPr>
-                <w:noProof/>
-                <w:webHidden/>
-              </w:rPr>
-              <w:instrText xml:space="preserve"> PAGEREF _Toc404363187 \h </w:instrText>
-            </w:r>
-            <w:r>
-              <w:rPr>
-                <w:noProof/>
-                <w:webHidden/>
-              </w:rPr>
-              <w:fldChar w:fldCharType="separate"/>
-            </w:r>
-            <w:r>
-              <w:rPr>
-                <w:b/>
-                <w:noProof/>
-                <w:webHidden/>
-              </w:rPr>
-              <w:t>Fehler! Textmarke nicht definiert.</w:t>
-            </w:r>
-            <w:r>
-              <w:rPr>
-                <w:noProof/>
-                <w:webHidden/>
-              </w:rPr>
-              <w:fldChar w:fldCharType="end"/>
-            </w:r>
-          </w:hyperlink>
+            <w:t>Installation</w:t>
+          </w:r>
+          <w:r>
+            <w:rPr>
+              <w:noProof/>
+            </w:rPr>
+            <w:tab/>
+          </w:r>
+          <w:r>
+            <w:rPr>
+              <w:noProof/>
+            </w:rPr>
+            <w:fldChar w:fldCharType="begin"/>
+          </w:r>
+          <w:r>
+            <w:rPr>
+              <w:noProof/>
+            </w:rPr>
+            <w:instrText xml:space="preserve"> PAGEREF _Toc301446724 \h </w:instrText>
+          </w:r>
+          <w:r>
+            <w:rPr>
+              <w:noProof/>
+            </w:rPr>
+          </w:r>
+          <w:r>
+            <w:rPr>
+              <w:noProof/>
+            </w:rPr>
+            <w:fldChar w:fldCharType="separate"/>
+          </w:r>
+          <w:r>
+            <w:rPr>
+              <w:noProof/>
+            </w:rPr>
+            <w:t>5</w:t>
+          </w:r>
+          <w:r>
+            <w:rPr>
+              <w:noProof/>
+            </w:rPr>
+            <w:fldChar w:fldCharType="end"/>
+          </w:r>
         </w:p>
         <w:p>
           <w:r>
@@ -1148,14 +1029,12 @@
       <w:pPr>
         <w:pStyle w:val="berschrift1"/>
       </w:pPr>
-      <w:bookmarkStart w:id="2" w:name="_Toc404363184"/>
-      <w:proofErr w:type="spellStart"/>
+      <w:bookmarkStart w:id="1" w:name="_Toc301446723"/>
       <w:r>
         <w:lastRenderedPageBreak/>
         <w:t>Introduction</w:t>
       </w:r>
-      <w:bookmarkEnd w:id="2"/>
-      <w:proofErr w:type="spellEnd"/>
+      <w:bookmarkEnd w:id="1"/>
     </w:p>
     <w:p>
       <w:pPr>
@@ -1311,475 +1190,25 @@
     </w:p>
     <w:p>
       <w:pPr>
-        <w:rPr>
-          <w:lang w:val="en-GB"/>
-        </w:rPr>
-      </w:pPr>
-    </w:p>
-    <w:p>
-      <w:pPr>
         <w:pStyle w:val="berschrift1"/>
         <w:rPr>
           <w:lang w:val="en-GB"/>
         </w:rPr>
       </w:pPr>
-      <w:bookmarkStart w:id="3" w:name="_Toc404363185"/>
+      <w:bookmarkStart w:id="2" w:name="_Toc301446724"/>
       <w:r>
         <w:rPr>
           <w:lang w:val="en-GB"/>
         </w:rPr>
+        <w:lastRenderedPageBreak/>
         <w:t>Installation</w:t>
       </w:r>
-      <w:bookmarkEnd w:id="3"/>
+      <w:bookmarkStart w:id="3" w:name="_Toc373681027"/>
+      <w:bookmarkStart w:id="4" w:name="_Toc404363091"/>
+      <w:bookmarkEnd w:id="2"/>
     </w:p>
-    <w:p>
-      <w:pPr>
-        <w:pStyle w:val="berschrift2"/>
-      </w:pPr>
-      <w:r>
-        <w:t xml:space="preserve">Installation </w:t>
-      </w:r>
-      <w:proofErr w:type="spellStart"/>
-      <w:r>
-        <w:t>of</w:t>
-      </w:r>
-      <w:proofErr w:type="spellEnd"/>
-      <w:r>
-        <w:t xml:space="preserve"> </w:t>
-      </w:r>
-      <w:proofErr w:type="spellStart"/>
-      <w:r>
-        <w:t>RouterGUI</w:t>
-      </w:r>
-      <w:proofErr w:type="spellEnd"/>
-    </w:p>
-    <w:p>
-      <w:pPr>
-        <w:rPr>
-          <w:lang w:val="de-DE"/>
-        </w:rPr>
-      </w:pPr>
-      <w:bookmarkStart w:id="4" w:name="_Toc373681027"/>
-      <w:bookmarkStart w:id="5" w:name="_Toc404363091"/>
-      <w:bookmarkStart w:id="6" w:name="_Toc404363186"/>
-      <w:r>
-        <w:rPr>
-          <w:lang w:val="de-DE"/>
-        </w:rPr>
-        <w:t xml:space="preserve">The </w:t>
-      </w:r>
-      <w:proofErr w:type="spellStart"/>
-      <w:r>
-        <w:rPr>
-          <w:lang w:val="de-DE"/>
-        </w:rPr>
-        <w:t>UserTakeOver</w:t>
-      </w:r>
-      <w:r>
-        <w:rPr>
-          <w:lang w:val="de-DE"/>
-        </w:rPr>
-        <w:t>-Plugin</w:t>
-      </w:r>
-      <w:proofErr w:type="spellEnd"/>
-      <w:r>
-        <w:rPr>
-          <w:lang w:val="de-DE"/>
-        </w:rPr>
-        <w:t xml:space="preserve"> </w:t>
-      </w:r>
-      <w:proofErr w:type="spellStart"/>
-      <w:r>
-        <w:rPr>
-          <w:lang w:val="de-DE"/>
-        </w:rPr>
-        <w:t>needs</w:t>
-      </w:r>
-      <w:proofErr w:type="spellEnd"/>
-      <w:r>
-        <w:rPr>
-          <w:lang w:val="de-DE"/>
-        </w:rPr>
-        <w:t xml:space="preserve"> a Router-Service </w:t>
-      </w:r>
-      <w:proofErr w:type="spellStart"/>
-      <w:r>
-        <w:rPr>
-          <w:lang w:val="de-DE"/>
-        </w:rPr>
-        <w:t>to</w:t>
-      </w:r>
-      <w:proofErr w:type="spellEnd"/>
-      <w:r>
-        <w:rPr>
-          <w:lang w:val="de-DE"/>
-        </w:rPr>
-        <w:t xml:space="preserve"> </w:t>
-      </w:r>
-      <w:proofErr w:type="spellStart"/>
-      <w:r>
-        <w:rPr>
-          <w:lang w:val="de-DE"/>
-        </w:rPr>
-        <w:t>work</w:t>
-      </w:r>
-      <w:proofErr w:type="spellEnd"/>
-      <w:r>
-        <w:rPr>
-          <w:lang w:val="de-DE"/>
-        </w:rPr>
-        <w:t xml:space="preserve">. </w:t>
-      </w:r>
-      <w:proofErr w:type="spellStart"/>
-      <w:r>
-        <w:rPr>
-          <w:lang w:val="de-DE"/>
-        </w:rPr>
-        <w:t>Please</w:t>
-      </w:r>
-      <w:proofErr w:type="spellEnd"/>
-      <w:r>
-        <w:rPr>
-          <w:lang w:val="de-DE"/>
-        </w:rPr>
-        <w:t xml:space="preserve"> </w:t>
-      </w:r>
-      <w:proofErr w:type="spellStart"/>
-      <w:r>
-        <w:rPr>
-          <w:lang w:val="de-DE"/>
-        </w:rPr>
-        <w:t>install</w:t>
-      </w:r>
-      <w:proofErr w:type="spellEnd"/>
-      <w:r>
-        <w:rPr>
-          <w:lang w:val="de-DE"/>
-        </w:rPr>
-        <w:t xml:space="preserve"> </w:t>
-      </w:r>
-      <w:proofErr w:type="spellStart"/>
-      <w:r>
-        <w:rPr>
-          <w:lang w:val="de-DE"/>
-        </w:rPr>
-        <w:t>the</w:t>
-      </w:r>
-      <w:proofErr w:type="spellEnd"/>
-      <w:r>
-        <w:rPr>
-          <w:lang w:val="de-DE"/>
-        </w:rPr>
-        <w:t xml:space="preserve"> Service </w:t>
-      </w:r>
-      <w:proofErr w:type="spellStart"/>
-      <w:r>
-        <w:rPr>
-          <w:lang w:val="de-DE"/>
-        </w:rPr>
-        <w:t>first</w:t>
-      </w:r>
-      <w:proofErr w:type="spellEnd"/>
-      <w:r>
-        <w:rPr>
-          <w:lang w:val="de-DE"/>
-        </w:rPr>
-        <w:t>:</w:t>
-      </w:r>
-    </w:p>
-    <w:p>
-      <w:pPr>
-        <w:jc w:val="both"/>
-        <w:rPr>
-          <w:lang w:val="en-GB"/>
-        </w:rPr>
-      </w:pPr>
-      <w:r>
-        <w:rPr>
-          <w:lang w:val="en-GB"/>
-        </w:rPr>
-        <w:t>Sta</w:t>
-      </w:r>
-      <w:r>
-        <w:rPr>
-          <w:lang w:val="en-GB"/>
-        </w:rPr>
-        <w:t>rt at your ILIAS root directory</w:t>
-      </w:r>
-    </w:p>
-    <w:p>
-      <w:pPr>
-        <w:pStyle w:val="Zitat1"/>
-      </w:pPr>
-      <w:r>
-        <w:t xml:space="preserve">cd Services  </w:t>
-      </w:r>
-      <w:r>
-        <w:br/>
-      </w:r>
-      <w:proofErr w:type="spellStart"/>
-      <w:r>
-        <w:t>git</w:t>
-      </w:r>
-      <w:proofErr w:type="spellEnd"/>
-      <w:r>
-        <w:t xml:space="preserve"> </w:t>
-      </w:r>
-      <w:proofErr w:type="spellStart"/>
-      <w:r>
-        <w:t>clone</w:t>
-      </w:r>
-      <w:proofErr w:type="spellEnd"/>
-      <w:r>
-        <w:t xml:space="preserve"> https://github.com/studer-raimann/RouterService.git Router  </w:t>
-      </w:r>
-    </w:p>
-    <w:p>
-      <w:r>
-        <w:t xml:space="preserve">Switch </w:t>
-      </w:r>
-      <w:proofErr w:type="spellStart"/>
-      <w:r>
-        <w:t>to</w:t>
-      </w:r>
-      <w:proofErr w:type="spellEnd"/>
-      <w:r>
-        <w:t xml:space="preserve"> </w:t>
-      </w:r>
-      <w:proofErr w:type="spellStart"/>
-      <w:r>
-        <w:t>the</w:t>
-      </w:r>
-      <w:proofErr w:type="spellEnd"/>
-      <w:r>
-        <w:t xml:space="preserve"> setup-Menu </w:t>
-      </w:r>
-      <w:proofErr w:type="spellStart"/>
-      <w:r>
-        <w:t>of</w:t>
-      </w:r>
-      <w:proofErr w:type="spellEnd"/>
-      <w:r>
-        <w:t xml:space="preserve"> </w:t>
-      </w:r>
-      <w:proofErr w:type="spellStart"/>
-      <w:r>
-        <w:t>your</w:t>
-      </w:r>
-      <w:proofErr w:type="spellEnd"/>
-      <w:r>
-        <w:t xml:space="preserve"> Installation </w:t>
-      </w:r>
-      <w:proofErr w:type="spellStart"/>
-      <w:r>
-        <w:t>and</w:t>
-      </w:r>
-      <w:proofErr w:type="spellEnd"/>
-      <w:r>
-        <w:t xml:space="preserve"> </w:t>
-      </w:r>
-      <w:proofErr w:type="spellStart"/>
-      <w:r>
-        <w:t>perform</w:t>
-      </w:r>
-      <w:proofErr w:type="spellEnd"/>
-      <w:r>
-        <w:t xml:space="preserve"> a </w:t>
-      </w:r>
-      <w:proofErr w:type="spellStart"/>
-      <w:r>
-        <w:t>Stru</w:t>
-      </w:r>
-      <w:r>
-        <w:t>cture-reload</w:t>
-      </w:r>
-      <w:proofErr w:type="spellEnd"/>
-      <w:r>
-        <w:t xml:space="preserve"> in </w:t>
-      </w:r>
-      <w:proofErr w:type="spellStart"/>
-      <w:r>
-        <w:t>the</w:t>
-      </w:r>
-      <w:proofErr w:type="spellEnd"/>
-      <w:r>
-        <w:t xml:space="preserve"> Tab Tools. T</w:t>
-      </w:r>
-      <w:r>
-        <w:t xml:space="preserve">his </w:t>
-      </w:r>
-      <w:proofErr w:type="spellStart"/>
-      <w:r>
-        <w:t>can</w:t>
-      </w:r>
-      <w:proofErr w:type="spellEnd"/>
-      <w:r>
-        <w:t xml:space="preserve"> </w:t>
-      </w:r>
-      <w:proofErr w:type="spellStart"/>
-      <w:r>
-        <w:t>take</w:t>
-      </w:r>
-      <w:proofErr w:type="spellEnd"/>
-      <w:r>
-        <w:t xml:space="preserve"> a </w:t>
-      </w:r>
-      <w:proofErr w:type="spellStart"/>
-      <w:r>
-        <w:t>few</w:t>
-      </w:r>
-      <w:proofErr w:type="spellEnd"/>
-      <w:r>
-        <w:t xml:space="preserve"> </w:t>
-      </w:r>
-      <w:proofErr w:type="spellStart"/>
-      <w:r>
-        <w:t>moments</w:t>
-      </w:r>
-      <w:proofErr w:type="spellEnd"/>
-      <w:r>
-        <w:t xml:space="preserve">. After </w:t>
-      </w:r>
-      <w:proofErr w:type="spellStart"/>
-      <w:r>
-        <w:t>the</w:t>
-      </w:r>
-      <w:proofErr w:type="spellEnd"/>
-      <w:r>
-        <w:t xml:space="preserve"> </w:t>
-      </w:r>
-      <w:proofErr w:type="spellStart"/>
-      <w:r>
-        <w:t>reload</w:t>
-      </w:r>
-      <w:proofErr w:type="spellEnd"/>
-      <w:r>
-        <w:t xml:space="preserve"> </w:t>
-      </w:r>
-      <w:proofErr w:type="spellStart"/>
-      <w:r>
-        <w:t>has</w:t>
-      </w:r>
-      <w:proofErr w:type="spellEnd"/>
-      <w:r>
-        <w:t xml:space="preserve"> </w:t>
-      </w:r>
-      <w:proofErr w:type="spellStart"/>
-      <w:r>
-        <w:t>been</w:t>
-      </w:r>
-      <w:proofErr w:type="spellEnd"/>
-      <w:r>
-        <w:t xml:space="preserve"> </w:t>
-      </w:r>
-      <w:proofErr w:type="spellStart"/>
-      <w:r>
-        <w:t>performed</w:t>
-      </w:r>
-      <w:proofErr w:type="spellEnd"/>
-      <w:r>
-        <w:t xml:space="preserve">, </w:t>
-      </w:r>
-      <w:proofErr w:type="spellStart"/>
-      <w:r>
-        <w:t>you</w:t>
-      </w:r>
-      <w:proofErr w:type="spellEnd"/>
-      <w:r>
-        <w:t xml:space="preserve"> </w:t>
-      </w:r>
-      <w:proofErr w:type="spellStart"/>
-      <w:r>
-        <w:t>can</w:t>
-      </w:r>
-      <w:proofErr w:type="spellEnd"/>
-      <w:r>
-        <w:t xml:space="preserve"> </w:t>
-      </w:r>
-      <w:proofErr w:type="spellStart"/>
-      <w:r>
-        <w:t>install</w:t>
-      </w:r>
-      <w:proofErr w:type="spellEnd"/>
-      <w:r>
-        <w:t xml:space="preserve"> </w:t>
-      </w:r>
-      <w:proofErr w:type="spellStart"/>
-      <w:r>
-        <w:t>the</w:t>
-      </w:r>
-      <w:proofErr w:type="spellEnd"/>
-      <w:r>
-        <w:t xml:space="preserve"> </w:t>
-      </w:r>
-      <w:proofErr w:type="spellStart"/>
-      <w:r>
-        <w:t>plugin</w:t>
-      </w:r>
-      <w:proofErr w:type="spellEnd"/>
-      <w:r>
-        <w:t>.</w:t>
-      </w:r>
-    </w:p>
-    <w:p>
-      <w:pPr>
-        <w:pStyle w:val="berschrift2"/>
-        <w:rPr>
-          <w:lang w:val="en-GB"/>
-        </w:rPr>
-      </w:pPr>
-      <w:r>
-        <w:rPr>
-          <w:rFonts w:eastAsiaTheme="minorHAnsi"/>
-          <w:lang w:val="de-DE"/>
-        </w:rPr>
-        <w:t xml:space="preserve">Installation </w:t>
-      </w:r>
-      <w:proofErr w:type="spellStart"/>
-      <w:r>
-        <w:rPr>
-          <w:rFonts w:eastAsiaTheme="minorHAnsi"/>
-          <w:lang w:val="de-DE"/>
-        </w:rPr>
-        <w:t>of</w:t>
-      </w:r>
-      <w:proofErr w:type="spellEnd"/>
-      <w:r>
-        <w:rPr>
-          <w:rFonts w:eastAsiaTheme="minorHAnsi"/>
-          <w:lang w:val="de-DE"/>
-        </w:rPr>
-        <w:t xml:space="preserve"> </w:t>
-      </w:r>
-      <w:proofErr w:type="spellStart"/>
-      <w:r>
-        <w:rPr>
-          <w:rFonts w:eastAsiaTheme="minorHAnsi"/>
-          <w:lang w:val="de-DE"/>
-        </w:rPr>
-        <w:t>the</w:t>
-      </w:r>
-      <w:proofErr w:type="spellEnd"/>
-      <w:r>
-        <w:rPr>
-          <w:rFonts w:eastAsiaTheme="minorHAnsi"/>
-          <w:lang w:val="de-DE"/>
-        </w:rPr>
-        <w:t xml:space="preserve"> </w:t>
-      </w:r>
-      <w:proofErr w:type="spellStart"/>
-      <w:r>
-        <w:rPr>
-          <w:rFonts w:eastAsiaTheme="minorHAnsi"/>
-          <w:lang w:val="de-DE"/>
-        </w:rPr>
-        <w:t>Plugin</w:t>
-      </w:r>
-      <w:proofErr w:type="spellEnd"/>
-    </w:p>
+    <w:bookmarkEnd w:id="3"/>
     <w:bookmarkEnd w:id="4"/>
-    <w:bookmarkEnd w:id="5"/>
-    <w:bookmarkEnd w:id="6"/>
     <w:p>
       <w:pPr>
         <w:jc w:val="both"/>
@@ -1863,9 +1292,6 @@
     <w:p>
       <w:pPr>
         <w:pStyle w:val="Beschriftung"/>
-        <w:rPr>
-          <w:lang w:val="fr-CH"/>
-        </w:rPr>
       </w:pPr>
       <w:r>
         <w:rPr>
@@ -1909,32 +1335,56 @@
         </w:drawing>
       </w:r>
       <w:r>
-        <w:t xml:space="preserve">Abbildung </w:t>
+        <w:t>Figure</w:t>
       </w:r>
-      <w:fldSimple w:instr=" SEQ Abbildung \* ARABIC ">
-        <w:r>
-          <w:rPr>
-            <w:noProof/>
-          </w:rPr>
-          <w:t>1</w:t>
-        </w:r>
-      </w:fldSimple>
+      <w:r>
+        <w:t xml:space="preserve"> </w:t>
+      </w:r>
+      <w:r>
+        <w:fldChar w:fldCharType="begin"/>
+      </w:r>
+      <w:r>
+        <w:instrText xml:space="preserve"> SEQ Abbildung \* ARABIC </w:instrText>
+      </w:r>
+      <w:r>
+        <w:fldChar w:fldCharType="separate"/>
+      </w:r>
+      <w:r>
+        <w:rPr>
+          <w:noProof/>
+        </w:rPr>
+        <w:t>1</w:t>
+      </w:r>
+      <w:r>
+        <w:rPr>
+          <w:noProof/>
+        </w:rPr>
+        <w:fldChar w:fldCharType="end"/>
+      </w:r>
       <w:r>
         <w:t xml:space="preserve">: </w:t>
       </w:r>
+      <w:r>
+        <w:t>Example Directory Structure</w:t>
+      </w:r>
+    </w:p>
+    <w:p>
+      <w:r>
+        <w:t>Log into ILIAS as an administrator and navigate to „Administration &gt; Plugins“. Update and activate the plugin „</w:t>
+      </w:r>
       <w:proofErr w:type="spellStart"/>
       <w:r>
-        <w:t>Example</w:t>
+        <w:t>UserTakeOver</w:t>
       </w:r>
       <w:proofErr w:type="spellEnd"/>
       <w:r>
-        <w:t xml:space="preserve"> Directory </w:t>
+        <w:t xml:space="preserve">“. You should now be able to take over the user view of any user. </w:t>
       </w:r>
-      <w:proofErr w:type="spellStart"/>
+      <w:bookmarkStart w:id="5" w:name="_GoBack"/>
+      <w:bookmarkEnd w:id="5"/>
       <w:r>
-        <w:t>Structure</w:t>
+        <w:t>You can do this by opening the edit view of any user under „Administration &gt; User Management“, then clicking the button „Take over User View“ in the toolbar.</w:t>
       </w:r>
-      <w:proofErr w:type="spellEnd"/>
     </w:p>
     <w:sectPr>
       <w:headerReference w:type="default" r:id="rId12"/>
@@ -2001,20 +1451,48 @@
       </w:rPr>
       <w:tab/>
     </w:r>
+    <w:proofErr w:type="spellStart"/>
     <w:r>
       <w:rPr>
         <w:rFonts w:cs="Helvetica"/>
         <w:sz w:val="15"/>
         <w:szCs w:val="15"/>
       </w:rPr>
-      <w:t xml:space="preserve">Letzte Freigabe: </w:t>
+      <w:t>Letzte</w:t>
     </w:r>
+    <w:proofErr w:type="spellEnd"/>
     <w:r>
       <w:rPr>
         <w:rFonts w:cs="Helvetica"/>
         <w:sz w:val="15"/>
         <w:szCs w:val="15"/>
       </w:rPr>
+      <w:t xml:space="preserve"> </w:t>
+    </w:r>
+    <w:proofErr w:type="spellStart"/>
+    <w:r>
+      <w:rPr>
+        <w:rFonts w:cs="Helvetica"/>
+        <w:sz w:val="15"/>
+        <w:szCs w:val="15"/>
+      </w:rPr>
+      <w:t>Freigabe</w:t>
+    </w:r>
+    <w:proofErr w:type="spellEnd"/>
+    <w:r>
+      <w:rPr>
+        <w:rFonts w:cs="Helvetica"/>
+        <w:sz w:val="15"/>
+        <w:szCs w:val="15"/>
+      </w:rPr>
+      <w:t xml:space="preserve">: </w:t>
+    </w:r>
+    <w:r>
+      <w:rPr>
+        <w:rFonts w:cs="Helvetica"/>
+        <w:sz w:val="15"/>
+        <w:szCs w:val="15"/>
+      </w:rPr>
       <w:t>21</w:t>
     </w:r>
     <w:r>
@@ -2040,7 +1518,24 @@
         <w:szCs w:val="15"/>
       </w:rPr>
       <w:tab/>
-      <w:t xml:space="preserve">Seite </w:t>
+    </w:r>
+    <w:proofErr w:type="spellStart"/>
+    <w:r>
+      <w:rPr>
+        <w:rFonts w:cs="Helvetica"/>
+        <w:sz w:val="15"/>
+        <w:szCs w:val="15"/>
+      </w:rPr>
+      <w:t>Seite</w:t>
+    </w:r>
+    <w:proofErr w:type="spellEnd"/>
+    <w:r>
+      <w:rPr>
+        <w:rFonts w:cs="Helvetica"/>
+        <w:sz w:val="15"/>
+        <w:szCs w:val="15"/>
+      </w:rPr>
+      <w:t xml:space="preserve"> </w:t>
     </w:r>
     <w:r>
       <w:rPr>
@@ -2073,7 +1568,7 @@
         <w:sz w:val="15"/>
         <w:szCs w:val="15"/>
       </w:rPr>
-      <w:t>3</w:t>
+      <w:t>5</w:t>
     </w:r>
     <w:r>
       <w:rPr>
@@ -2263,7 +1758,6 @@
         <w:color w:val="434E59"/>
         <w:sz w:val="15"/>
         <w:szCs w:val="15"/>
-        <w:lang w:val="en-US"/>
       </w:rPr>
       <w:t>IT- and Learning-Solutions</w:t>
     </w:r>
@@ -2272,7 +1766,6 @@
         <w:color w:val="434E59"/>
         <w:sz w:val="15"/>
         <w:szCs w:val="15"/>
-        <w:lang w:val="en-US"/>
       </w:rPr>
       <w:tab/>
     </w:r>
@@ -2282,7 +1775,6 @@
         <w:color w:val="434E59"/>
         <w:sz w:val="15"/>
         <w:szCs w:val="15"/>
-        <w:lang w:val="en-US"/>
       </w:rPr>
       <w:t>Waldeggstr</w:t>
     </w:r>
@@ -2291,7 +1783,6 @@
         <w:color w:val="434E59"/>
         <w:sz w:val="15"/>
         <w:szCs w:val="15"/>
-        <w:lang w:val="en-US"/>
       </w:rPr>
       <w:t>asse</w:t>
     </w:r>
@@ -2301,7 +1792,6 @@
         <w:color w:val="434E59"/>
         <w:sz w:val="15"/>
         <w:szCs w:val="15"/>
-        <w:lang w:val="en-US"/>
       </w:rPr>
       <w:t xml:space="preserve"> </w:t>
     </w:r>
@@ -2586,7 +2076,6 @@
         <w:color w:val="434E59"/>
         <w:sz w:val="15"/>
         <w:szCs w:val="15"/>
-        <w:lang w:val="en-US"/>
       </w:rPr>
       <w:t>IT- and Learning-Solutions</w:t>
     </w:r>
@@ -2595,7 +2084,6 @@
         <w:color w:val="434E59"/>
         <w:sz w:val="15"/>
         <w:szCs w:val="15"/>
-        <w:lang w:val="en-US"/>
       </w:rPr>
       <w:tab/>
     </w:r>
@@ -2605,7 +2093,6 @@
         <w:color w:val="434E59"/>
         <w:sz w:val="15"/>
         <w:szCs w:val="15"/>
-        <w:lang w:val="en-US"/>
       </w:rPr>
       <w:t>Waldeggstr</w:t>
     </w:r>
@@ -2615,7 +2102,6 @@
         <w:color w:val="434E59"/>
         <w:sz w:val="15"/>
         <w:szCs w:val="15"/>
-        <w:lang w:val="en-US"/>
       </w:rPr>
       <w:t xml:space="preserve">. </w:t>
     </w:r>
@@ -6219,7 +5705,7 @@
     <w:rPr>
       <w:rFonts w:ascii="Helvetica" w:eastAsiaTheme="minorHAnsi" w:hAnsi="Helvetica" w:cstheme="minorBidi"/>
       <w:szCs w:val="22"/>
-      <w:lang w:eastAsia="en-US"/>
+      <w:lang w:val="en-US" w:eastAsia="en-US"/>
     </w:rPr>
   </w:style>
   <w:style w:type="paragraph" w:styleId="berschrift1">
@@ -6465,6 +5951,7 @@
   <w:style w:type="character" w:default="1" w:styleId="Absatzstandardschriftart">
     <w:name w:val="Default Paragraph Font"/>
     <w:uiPriority w:val="1"/>
+    <w:semiHidden/>
     <w:unhideWhenUsed/>
   </w:style>
   <w:style w:type="table" w:default="1" w:styleId="NormaleTabelle">
@@ -7999,7 +7486,6 @@
       <w:b/>
       <w:color w:val="800000"/>
       <w:sz w:val="44"/>
-      <w:lang w:val="en-US"/>
     </w:rPr>
   </w:style>
   <w:style w:type="paragraph" w:customStyle="1" w:styleId="berschrift">
@@ -8180,7 +7666,7 @@
     <w:rPr>
       <w:rFonts w:ascii="Helvetica" w:eastAsiaTheme="minorHAnsi" w:hAnsi="Helvetica" w:cstheme="minorBidi"/>
       <w:szCs w:val="22"/>
-      <w:lang w:eastAsia="en-US"/>
+      <w:lang w:val="en-US" w:eastAsia="en-US"/>
     </w:rPr>
   </w:style>
   <w:style w:type="paragraph" w:styleId="berschrift1">
@@ -8426,6 +7912,7 @@
   <w:style w:type="character" w:default="1" w:styleId="Absatzstandardschriftart">
     <w:name w:val="Default Paragraph Font"/>
     <w:uiPriority w:val="1"/>
+    <w:semiHidden/>
     <w:unhideWhenUsed/>
   </w:style>
   <w:style w:type="table" w:default="1" w:styleId="NormaleTabelle">
@@ -9960,7 +9447,6 @@
       <w:b/>
       <w:color w:val="800000"/>
       <w:sz w:val="44"/>
-      <w:lang w:val="en-US"/>
     </w:rPr>
   </w:style>
   <w:style w:type="paragraph" w:customStyle="1" w:styleId="berschrift">
@@ -10269,7 +9755,7 @@
 </file>
 
 <file path=customXml/itemProps1.xml><?xml version="1.0" encoding="utf-8"?>
-<ds:datastoreItem xmlns:ds="http://schemas.openxmlformats.org/officeDocument/2006/customXml" ds:itemID="{AD814F82-36C1-8142-860C-EA30CD91BE57}">
+<ds:datastoreItem xmlns:ds="http://schemas.openxmlformats.org/officeDocument/2006/customXml" ds:itemID="{2D84097F-34F1-4F45-939E-B99F64C00E9F}">
   <ds:schemaRefs>
     <ds:schemaRef ds:uri="http://schemas.openxmlformats.org/officeDocument/2006/bibliography"/>
   </ds:schemaRefs>

</xml_diff>

<commit_message>
[FIX] fixed mainbar slate appearance, added some docu.
</commit_message>
<xml_diff>
--- a/doc/Documentation.docx
+++ b/doc/Documentation.docx
@@ -1,6 +1,6 @@
 
 <file path=word/document.xml><?xml version="1.0" encoding="utf-8"?>
-<w:document xmlns:wpc="http://schemas.microsoft.com/office/word/2010/wordprocessingCanvas" xmlns:cx="http://schemas.microsoft.com/office/drawing/2014/chartex" xmlns:cx1="http://schemas.microsoft.com/office/drawing/2015/9/8/chartex" xmlns:cx2="http://schemas.microsoft.com/office/drawing/2015/10/21/chartex" xmlns:cx3="http://schemas.microsoft.com/office/drawing/2016/5/9/chartex" xmlns:cx4="http://schemas.microsoft.com/office/drawing/2016/5/10/chartex" xmlns:cx5="http://schemas.microsoft.com/office/drawing/2016/5/11/chartex" xmlns:cx6="http://schemas.microsoft.com/office/drawing/2016/5/12/chartex" xmlns:cx7="http://schemas.microsoft.com/office/drawing/2016/5/13/chartex" xmlns:cx8="http://schemas.microsoft.com/office/drawing/2016/5/14/chartex" xmlns:mc="http://schemas.openxmlformats.org/markup-compatibility/2006" xmlns:aink="http://schemas.microsoft.com/office/drawing/2016/ink" xmlns:am3d="http://schemas.microsoft.com/office/drawing/2017/model3d" xmlns:o="urn:schemas-microsoft-com:office:office" xmlns:r="http://schemas.openxmlformats.org/officeDocument/2006/relationships" xmlns:m="http://schemas.openxmlformats.org/officeDocument/2006/math" xmlns:v="urn:schemas-microsoft-com:vml" xmlns:wp14="http://schemas.microsoft.com/office/word/2010/wordprocessingDrawing" xmlns:wp="http://schemas.openxmlformats.org/drawingml/2006/wordprocessingDrawing" xmlns:w10="urn:schemas-microsoft-com:office:word" xmlns:w="http://schemas.openxmlformats.org/wordprocessingml/2006/main" xmlns:w14="http://schemas.microsoft.com/office/word/2010/wordml" xmlns:w15="http://schemas.microsoft.com/office/word/2012/wordml" xmlns:w16cid="http://schemas.microsoft.com/office/word/2016/wordml/cid" xmlns:w16se="http://schemas.microsoft.com/office/word/2015/wordml/symex" xmlns:wpg="http://schemas.microsoft.com/office/word/2010/wordprocessingGroup" xmlns:wpi="http://schemas.microsoft.com/office/word/2010/wordprocessingInk" xmlns:wne="http://schemas.microsoft.com/office/word/2006/wordml" xmlns:wps="http://schemas.microsoft.com/office/word/2010/wordprocessingShape" mc:Ignorable="w14 w15 w16se w16cid wp14">
+<w:document xmlns:wpc="http://schemas.microsoft.com/office/word/2010/wordprocessingCanvas" xmlns:cx="http://schemas.microsoft.com/office/drawing/2014/chartex" xmlns:cx1="http://schemas.microsoft.com/office/drawing/2015/9/8/chartex" xmlns:cx2="http://schemas.microsoft.com/office/drawing/2015/10/21/chartex" xmlns:cx3="http://schemas.microsoft.com/office/drawing/2016/5/9/chartex" xmlns:cx4="http://schemas.microsoft.com/office/drawing/2016/5/10/chartex" xmlns:cx5="http://schemas.microsoft.com/office/drawing/2016/5/11/chartex" xmlns:cx6="http://schemas.microsoft.com/office/drawing/2016/5/12/chartex" xmlns:cx7="http://schemas.microsoft.com/office/drawing/2016/5/13/chartex" xmlns:cx8="http://schemas.microsoft.com/office/drawing/2016/5/14/chartex" xmlns:mc="http://schemas.openxmlformats.org/markup-compatibility/2006" xmlns:aink="http://schemas.microsoft.com/office/drawing/2016/ink" xmlns:am3d="http://schemas.microsoft.com/office/drawing/2017/model3d" xmlns:o="urn:schemas-microsoft-com:office:office" xmlns:oel="http://schemas.microsoft.com/office/2019/extlst" xmlns:r="http://schemas.openxmlformats.org/officeDocument/2006/relationships" xmlns:m="http://schemas.openxmlformats.org/officeDocument/2006/math" xmlns:v="urn:schemas-microsoft-com:vml" xmlns:wp14="http://schemas.microsoft.com/office/word/2010/wordprocessingDrawing" xmlns:wp="http://schemas.openxmlformats.org/drawingml/2006/wordprocessingDrawing" xmlns:w10="urn:schemas-microsoft-com:office:word" xmlns:w="http://schemas.openxmlformats.org/wordprocessingml/2006/main" xmlns:w14="http://schemas.microsoft.com/office/word/2010/wordml" xmlns:w15="http://schemas.microsoft.com/office/word/2012/wordml" xmlns:w16cex="http://schemas.microsoft.com/office/word/2018/wordml/cex" xmlns:w16cid="http://schemas.microsoft.com/office/word/2016/wordml/cid" xmlns:w16="http://schemas.microsoft.com/office/word/2018/wordml" xmlns:w16sdtdh="http://schemas.microsoft.com/office/word/2020/wordml/sdtdatahash" xmlns:w16se="http://schemas.microsoft.com/office/word/2015/wordml/symex" xmlns:wpg="http://schemas.microsoft.com/office/word/2010/wordprocessingGroup" xmlns:wpi="http://schemas.microsoft.com/office/word/2010/wordprocessingInk" xmlns:wne="http://schemas.microsoft.com/office/word/2006/wordml" xmlns:wps="http://schemas.microsoft.com/office/word/2010/wordprocessingShape" mc:Ignorable="w14 w15 w16se w16cid w16 w16cex w16sdtdh wp14">
   <w:body>
     <w:p>
       <w:pPr>
@@ -167,7 +167,7 @@
     </w:p>
     <w:tbl>
       <w:tblPr>
-        <w:tblStyle w:val="FarbigesRaster-Akzent2"/>
+        <w:tblStyle w:val="ColourfulGridAccent2"/>
         <w:tblW w:w="0" w:type="auto"/>
         <w:tblLook w:val="06A0" w:firstRow="1" w:lastRow="0" w:firstColumn="1" w:lastColumn="0" w:noHBand="1" w:noVBand="1"/>
       </w:tblPr>
@@ -436,7 +436,7 @@
     </w:p>
     <w:tbl>
       <w:tblPr>
-        <w:tblStyle w:val="FarbigesRaster-Akzent2"/>
+        <w:tblStyle w:val="ColourfulGridAccent2"/>
         <w:tblW w:w="9464" w:type="dxa"/>
         <w:tblLook w:val="06A0" w:firstRow="1" w:lastRow="0" w:firstColumn="1" w:lastColumn="0" w:noHBand="1" w:noVBand="1"/>
       </w:tblPr>
@@ -775,6 +775,68 @@
           </w:p>
         </w:tc>
       </w:tr>
+      <w:tr>
+        <w:tc>
+          <w:tcPr>
+            <w:cnfStyle w:val="001000000000" w:firstRow="0" w:lastRow="0" w:firstColumn="1" w:lastColumn="0" w:oddVBand="0" w:evenVBand="0" w:oddHBand="0" w:evenHBand="0" w:firstRowFirstColumn="0" w:firstRowLastColumn="0" w:lastRowFirstColumn="0" w:lastRowLastColumn="0"/>
+            <w:tcW w:w="1289" w:type="dxa"/>
+          </w:tcPr>
+          <w:p>
+            <w:pPr>
+              <w:spacing w:line="276" w:lineRule="auto"/>
+              <w:rPr>
+                <w:lang w:val="en-GB"/>
+              </w:rPr>
+            </w:pPr>
+            <w:r>
+              <w:rPr>
+                <w:lang w:val="en-GB"/>
+              </w:rPr>
+              <w:t>4.1.1</w:t>
+            </w:r>
+          </w:p>
+        </w:tc>
+        <w:tc>
+          <w:tcPr>
+            <w:tcW w:w="3007" w:type="dxa"/>
+          </w:tcPr>
+          <w:p>
+            <w:pPr>
+              <w:spacing w:line="276" w:lineRule="auto"/>
+              <w:cnfStyle w:val="000000000000" w:firstRow="0" w:lastRow="0" w:firstColumn="0" w:lastColumn="0" w:oddVBand="0" w:evenVBand="0" w:oddHBand="0" w:evenHBand="0" w:firstRowFirstColumn="0" w:firstRowLastColumn="0" w:lastRowFirstColumn="0" w:lastRowLastColumn="0"/>
+              <w:rPr>
+                <w:lang w:val="en-GB"/>
+              </w:rPr>
+            </w:pPr>
+            <w:r>
+              <w:rPr>
+                <w:lang w:val="en-GB"/>
+              </w:rPr>
+              <w:t>Thibeau Fuhrer</w:t>
+            </w:r>
+          </w:p>
+        </w:tc>
+        <w:tc>
+          <w:tcPr>
+            <w:tcW w:w="5168" w:type="dxa"/>
+          </w:tcPr>
+          <w:p>
+            <w:pPr>
+              <w:spacing w:line="276" w:lineRule="auto"/>
+              <w:cnfStyle w:val="000000000000" w:firstRow="0" w:lastRow="0" w:firstColumn="0" w:lastColumn="0" w:oddVBand="0" w:evenVBand="0" w:oddHBand="0" w:evenHBand="0" w:firstRowFirstColumn="0" w:firstRowLastColumn="0" w:lastRowFirstColumn="0" w:lastRowLastColumn="0"/>
+              <w:rPr>
+                <w:lang w:val="en-GB"/>
+              </w:rPr>
+            </w:pPr>
+            <w:r>
+              <w:rPr>
+                <w:lang w:val="en-GB"/>
+              </w:rPr>
+              <w:t>Add brief explanation about groups</w:t>
+            </w:r>
+          </w:p>
+        </w:tc>
+      </w:tr>
     </w:tbl>
     <w:p>
       <w:pPr>
@@ -852,7 +914,7 @@
       <w:sdtContent>
         <w:p>
           <w:pPr>
-            <w:pStyle w:val="Verzeichnis1"/>
+            <w:pStyle w:val="TOC1"/>
             <w:tabs>
               <w:tab w:val="left" w:pos="440"/>
             </w:tabs>
@@ -861,7 +923,7 @@
               <w:noProof/>
               <w:sz w:val="24"/>
               <w:szCs w:val="24"/>
-              <w:lang w:val="de-CH" w:eastAsia="de-DE"/>
+              <w:lang w:val="en-CH" w:eastAsia="en-GB"/>
             </w:rPr>
           </w:pPr>
           <w:r>
@@ -879,7 +941,7 @@
             </w:rPr>
             <w:fldChar w:fldCharType="separate"/>
           </w:r>
-          <w:hyperlink w:anchor="_Toc524445712" w:history="1">
+          <w:hyperlink w:anchor="_Toc129265900" w:history="1">
             <w:r>
               <w:rPr>
                 <w:rStyle w:val="Hyperlink"/>
@@ -893,7 +955,7 @@
                 <w:noProof/>
                 <w:sz w:val="24"/>
                 <w:szCs w:val="24"/>
-                <w:lang w:val="de-CH" w:eastAsia="de-DE"/>
+                <w:lang w:val="en-CH" w:eastAsia="en-GB"/>
               </w:rPr>
               <w:tab/>
             </w:r>
@@ -923,7 +985,7 @@
                 <w:noProof/>
                 <w:webHidden/>
               </w:rPr>
-              <w:instrText xml:space="preserve"> PAGEREF _Toc524445712 \h </w:instrText>
+              <w:instrText xml:space="preserve"> PAGEREF _Toc129265900 \h </w:instrText>
             </w:r>
             <w:r>
               <w:rPr>
@@ -956,7 +1018,7 @@
         </w:p>
         <w:p>
           <w:pPr>
-            <w:pStyle w:val="Verzeichnis1"/>
+            <w:pStyle w:val="TOC1"/>
             <w:tabs>
               <w:tab w:val="left" w:pos="440"/>
             </w:tabs>
@@ -965,10 +1027,10 @@
               <w:noProof/>
               <w:sz w:val="24"/>
               <w:szCs w:val="24"/>
-              <w:lang w:val="de-CH" w:eastAsia="de-DE"/>
+              <w:lang w:val="en-CH" w:eastAsia="en-GB"/>
             </w:rPr>
           </w:pPr>
-          <w:hyperlink w:anchor="_Toc524445713" w:history="1">
+          <w:hyperlink w:anchor="_Toc129265901" w:history="1">
             <w:r>
               <w:rPr>
                 <w:rStyle w:val="Hyperlink"/>
@@ -983,7 +1045,7 @@
                 <w:noProof/>
                 <w:sz w:val="24"/>
                 <w:szCs w:val="24"/>
-                <w:lang w:val="de-CH" w:eastAsia="de-DE"/>
+                <w:lang w:val="en-CH" w:eastAsia="en-GB"/>
               </w:rPr>
               <w:tab/>
             </w:r>
@@ -1014,7 +1076,7 @@
                 <w:noProof/>
                 <w:webHidden/>
               </w:rPr>
-              <w:instrText xml:space="preserve"> PAGEREF _Toc524445713 \h </w:instrText>
+              <w:instrText xml:space="preserve"> PAGEREF _Toc129265901 \h </w:instrText>
             </w:r>
             <w:r>
               <w:rPr>
@@ -1047,7 +1109,7 @@
         </w:p>
         <w:p>
           <w:pPr>
-            <w:pStyle w:val="Verzeichnis1"/>
+            <w:pStyle w:val="TOC1"/>
             <w:tabs>
               <w:tab w:val="left" w:pos="440"/>
             </w:tabs>
@@ -1056,10 +1118,10 @@
               <w:noProof/>
               <w:sz w:val="24"/>
               <w:szCs w:val="24"/>
-              <w:lang w:val="de-CH" w:eastAsia="de-DE"/>
+              <w:lang w:val="en-CH" w:eastAsia="en-GB"/>
             </w:rPr>
           </w:pPr>
-          <w:hyperlink w:anchor="_Toc524445714" w:history="1">
+          <w:hyperlink w:anchor="_Toc129265902" w:history="1">
             <w:r>
               <w:rPr>
                 <w:rStyle w:val="Hyperlink"/>
@@ -1074,7 +1136,7 @@
                 <w:noProof/>
                 <w:sz w:val="24"/>
                 <w:szCs w:val="24"/>
-                <w:lang w:val="de-CH" w:eastAsia="de-DE"/>
+                <w:lang w:val="en-CH" w:eastAsia="en-GB"/>
               </w:rPr>
               <w:tab/>
             </w:r>
@@ -1084,6 +1146,97 @@
                 <w:noProof/>
                 <w:lang w:val="en-GB"/>
               </w:rPr>
+              <w:t>Groups</w:t>
+            </w:r>
+            <w:r>
+              <w:rPr>
+                <w:noProof/>
+                <w:webHidden/>
+              </w:rPr>
+              <w:tab/>
+            </w:r>
+            <w:r>
+              <w:rPr>
+                <w:noProof/>
+                <w:webHidden/>
+              </w:rPr>
+              <w:fldChar w:fldCharType="begin"/>
+            </w:r>
+            <w:r>
+              <w:rPr>
+                <w:noProof/>
+                <w:webHidden/>
+              </w:rPr>
+              <w:instrText xml:space="preserve"> PAGEREF _Toc129265902 \h </w:instrText>
+            </w:r>
+            <w:r>
+              <w:rPr>
+                <w:noProof/>
+                <w:webHidden/>
+              </w:rPr>
+            </w:r>
+            <w:r>
+              <w:rPr>
+                <w:noProof/>
+                <w:webHidden/>
+              </w:rPr>
+              <w:fldChar w:fldCharType="separate"/>
+            </w:r>
+            <w:r>
+              <w:rPr>
+                <w:noProof/>
+                <w:webHidden/>
+              </w:rPr>
+              <w:t>7</w:t>
+            </w:r>
+            <w:r>
+              <w:rPr>
+                <w:noProof/>
+                <w:webHidden/>
+              </w:rPr>
+              <w:fldChar w:fldCharType="end"/>
+            </w:r>
+          </w:hyperlink>
+        </w:p>
+        <w:p>
+          <w:pPr>
+            <w:pStyle w:val="TOC1"/>
+            <w:tabs>
+              <w:tab w:val="left" w:pos="440"/>
+            </w:tabs>
+            <w:rPr>
+              <w:rFonts w:asciiTheme="minorHAnsi" w:eastAsiaTheme="minorEastAsia" w:hAnsiTheme="minorHAnsi"/>
+              <w:noProof/>
+              <w:sz w:val="24"/>
+              <w:szCs w:val="24"/>
+              <w:lang w:val="en-CH" w:eastAsia="en-GB"/>
+            </w:rPr>
+          </w:pPr>
+          <w:hyperlink w:anchor="_Toc129265903" w:history="1">
+            <w:r>
+              <w:rPr>
+                <w:rStyle w:val="Hyperlink"/>
+                <w:noProof/>
+                <w:lang w:val="en-GB"/>
+              </w:rPr>
+              <w:t>4</w:t>
+            </w:r>
+            <w:r>
+              <w:rPr>
+                <w:rFonts w:asciiTheme="minorHAnsi" w:eastAsiaTheme="minorEastAsia" w:hAnsiTheme="minorHAnsi"/>
+                <w:noProof/>
+                <w:sz w:val="24"/>
+                <w:szCs w:val="24"/>
+                <w:lang w:val="en-CH" w:eastAsia="en-GB"/>
+              </w:rPr>
+              <w:tab/>
+            </w:r>
+            <w:r>
+              <w:rPr>
+                <w:rStyle w:val="Hyperlink"/>
+                <w:noProof/>
+                <w:lang w:val="en-GB"/>
+              </w:rPr>
               <w:t>Installation</w:t>
             </w:r>
             <w:r>
@@ -1105,7 +1258,7 @@
                 <w:noProof/>
                 <w:webHidden/>
               </w:rPr>
-              <w:instrText xml:space="preserve"> PAGEREF _Toc524445714 \h </w:instrText>
+              <w:instrText xml:space="preserve"> PAGEREF _Toc129265903 \h </w:instrText>
             </w:r>
             <w:r>
               <w:rPr>
@@ -1125,7 +1278,7 @@
                 <w:noProof/>
                 <w:webHidden/>
               </w:rPr>
-              <w:t>6</w:t>
+              <w:t>8</w:t>
             </w:r>
             <w:r>
               <w:rPr>
@@ -1170,9 +1323,9 @@
     </w:p>
     <w:p>
       <w:pPr>
-        <w:pStyle w:val="berschrift1"/>
-      </w:pPr>
-      <w:bookmarkStart w:id="1" w:name="_Toc524445712"/>
+        <w:pStyle w:val="Heading1"/>
+      </w:pPr>
+      <w:bookmarkStart w:id="1" w:name="_Toc129265900"/>
       <w:r>
         <w:lastRenderedPageBreak/>
         <w:t>Introduction</w:t>
@@ -1269,7 +1422,7 @@
                     </a:effectLst>
                     <a:extLst>
                       <a:ext uri="{53640926-AAD7-44d8-BBD7-CCE9431645EC}">
-                        <a14:shadowObscured xmlns="" xmlns:mo="http://schemas.microsoft.com/office/mac/office/2008/main" xmlns:mv="urn:schemas-microsoft-com:mac:vml" xmlns:o="urn:schemas-microsoft-com:office:office" xmlns:v="urn:schemas-microsoft-com:vml" xmlns:w10="urn:schemas-microsoft-com:office:word" xmlns:w="http://schemas.openxmlformats.org/wordprocessingml/2006/main" xmlns:a14="http://schemas.microsoft.com/office/drawing/2010/main"/>
+                        <a14:shadowObscured xmlns:a14="http://schemas.microsoft.com/office/drawing/2010/main" xmlns:w="http://schemas.openxmlformats.org/wordprocessingml/2006/main" xmlns:w10="urn:schemas-microsoft-com:office:word" xmlns:v="urn:schemas-microsoft-com:vml" xmlns:o="urn:schemas-microsoft-com:office:office" xmlns:mv="urn:schemas-microsoft-com:mac:vml" xmlns:mo="http://schemas.microsoft.com/office/mac/office/2008/main" xmlns=""/>
                       </a:ext>
                     </a:extLst>
                   </pic:spPr>
@@ -1333,12 +1486,12 @@
     </w:p>
     <w:p>
       <w:pPr>
-        <w:pStyle w:val="berschrift1"/>
-        <w:rPr>
-          <w:lang w:val="en-GB"/>
-        </w:rPr>
-      </w:pPr>
-      <w:bookmarkStart w:id="2" w:name="_Toc524445713"/>
+        <w:pStyle w:val="Heading1"/>
+        <w:rPr>
+          <w:lang w:val="en-GB"/>
+        </w:rPr>
+      </w:pPr>
+      <w:bookmarkStart w:id="2" w:name="_Toc129265901"/>
       <w:r>
         <w:rPr>
           <w:lang w:val="en-GB"/>
@@ -1431,15 +1584,7 @@
         <w:rPr>
           <w:lang w:val="en-GB"/>
         </w:rPr>
-        <w:t>Therefore, we re</w:t>
-      </w:r>
-      <w:bookmarkStart w:id="3" w:name="_GoBack"/>
-      <w:bookmarkEnd w:id="3"/>
-      <w:r>
-        <w:rPr>
-          <w:lang w:val="en-GB"/>
-        </w:rPr>
-        <w:t xml:space="preserve">commend giving the global user role the administration permission “Search: User can use the global search in ILIAS”. </w:t>
+        <w:t xml:space="preserve">Therefore, we recommend giving the global user role the administration permission “Search: User can use the global search in ILIAS”. </w:t>
       </w:r>
     </w:p>
     <w:p>
@@ -1619,16 +1764,281 @@
     </w:p>
     <w:p>
       <w:pPr>
-        <w:pStyle w:val="berschrift1"/>
-        <w:rPr>
-          <w:lang w:val="en-GB"/>
-        </w:rPr>
-      </w:pPr>
-      <w:bookmarkStart w:id="4" w:name="_Toc524445714"/>
+        <w:spacing w:after="0" w:line="240" w:lineRule="auto"/>
+        <w:rPr>
+          <w:lang w:val="en-GB"/>
+        </w:rPr>
+      </w:pPr>
       <w:r>
         <w:rPr>
           <w:lang w:val="en-GB"/>
         </w:rPr>
+        <w:br w:type="page"/>
+      </w:r>
+    </w:p>
+    <w:p>
+      <w:pPr>
+        <w:pStyle w:val="Heading1"/>
+        <w:rPr>
+          <w:lang w:val="en-GB"/>
+        </w:rPr>
+      </w:pPr>
+      <w:bookmarkStart w:id="3" w:name="_Toc129265902"/>
+      <w:r>
+        <w:rPr>
+          <w:lang w:val="en-GB"/>
+        </w:rPr>
+        <w:lastRenderedPageBreak/>
+        <w:t>Groups</w:t>
+      </w:r>
+      <w:bookmarkEnd w:id="3"/>
+    </w:p>
+    <w:p>
+      <w:pPr>
+        <w:spacing w:after="0" w:line="240" w:lineRule="auto"/>
+        <w:rPr>
+          <w:lang w:val="en-GB"/>
+        </w:rPr>
+      </w:pPr>
+      <w:r>
+        <w:rPr>
+          <w:lang w:val="en-GB"/>
+        </w:rPr>
+        <w:t xml:space="preserve">You can create plugin-internal groups in the configuration of this plugin. These groups can be used to restrict access to the impersonate-search and </w:t>
+      </w:r>
+      <w:r>
+        <w:rPr>
+          <w:lang w:val="en-GB"/>
+        </w:rPr>
+        <w:t>-</w:t>
+      </w:r>
+      <w:r>
+        <w:rPr>
+          <w:lang w:val="en-GB"/>
+        </w:rPr>
+        <w:t>functionality. We currently differentiate between two kinds of groups:</w:t>
+      </w:r>
+    </w:p>
+    <w:p>
+      <w:pPr>
+        <w:spacing w:after="0" w:line="240" w:lineRule="auto"/>
+        <w:rPr>
+          <w:lang w:val="en-GB"/>
+        </w:rPr>
+      </w:pPr>
+    </w:p>
+    <w:p>
+      <w:pPr>
+        <w:pStyle w:val="ListParagraph"/>
+        <w:numPr>
+          <w:ilvl w:val="0"/>
+          <w:numId w:val="29"/>
+        </w:numPr>
+        <w:spacing w:after="0" w:line="240" w:lineRule="auto"/>
+        <w:rPr>
+          <w:lang w:val="en-GB"/>
+        </w:rPr>
+      </w:pPr>
+      <w:r>
+        <w:rPr>
+          <w:b/>
+          <w:bCs/>
+          <w:lang w:val="en-GB"/>
+        </w:rPr>
+        <w:t>Member-based</w:t>
+      </w:r>
+      <w:r>
+        <w:rPr>
+          <w:lang w:val="en-GB"/>
+        </w:rPr>
+        <w:t>*</w:t>
+      </w:r>
+      <w:r>
+        <w:rPr>
+          <w:lang w:val="en-GB"/>
+        </w:rPr>
+        <w:t>: when creating or editing a group, the “</w:t>
+      </w:r>
+      <w:r>
+        <w:rPr>
+          <w:lang w:val="en-GB"/>
+        </w:rPr>
+        <w:t>Restrict to group members</w:t>
+      </w:r>
+      <w:r>
+        <w:rPr>
+          <w:lang w:val="en-GB"/>
+        </w:rPr>
+        <w:t>” option can be enabled to restrict the impersonate-search and -functionality to members of this group. This means, if user A and B are in the same group, they can only find and impersonate each other.</w:t>
+      </w:r>
+    </w:p>
+    <w:p>
+      <w:pPr>
+        <w:pStyle w:val="ListParagraph"/>
+        <w:numPr>
+          <w:ilvl w:val="0"/>
+          <w:numId w:val="29"/>
+        </w:numPr>
+        <w:spacing w:after="0" w:line="240" w:lineRule="auto"/>
+        <w:rPr>
+          <w:lang w:val="en-GB"/>
+        </w:rPr>
+      </w:pPr>
+      <w:r>
+        <w:rPr>
+          <w:b/>
+          <w:bCs/>
+          <w:lang w:val="en-GB"/>
+        </w:rPr>
+        <w:t>Role-based</w:t>
+      </w:r>
+      <w:r>
+        <w:rPr>
+          <w:lang w:val="en-GB"/>
+        </w:rPr>
+        <w:t>: when creating or editing a group, the “Restrict to global roles” option can be enabled to restrict the impersonate-search and -functionality to all users who are assigned to the selected global roles. This means, if user A</w:t>
+      </w:r>
+      <w:r>
+        <w:rPr>
+          <w:lang w:val="en-GB"/>
+        </w:rPr>
+        <w:t xml:space="preserve"> (regardless of his role) is assigned to a group which restricted access to the global role X</w:t>
+      </w:r>
+      <w:r>
+        <w:rPr>
+          <w:lang w:val="en-GB"/>
+        </w:rPr>
+        <w:t xml:space="preserve">, </w:t>
+      </w:r>
+      <w:r>
+        <w:rPr>
+          <w:lang w:val="en-GB"/>
+        </w:rPr>
+        <w:t xml:space="preserve">he can </w:t>
+      </w:r>
+      <w:r>
+        <w:rPr>
+          <w:lang w:val="en-GB"/>
+        </w:rPr>
+        <w:t xml:space="preserve">only find and impersonate users who are assigned to the global role </w:t>
+      </w:r>
+      <w:r>
+        <w:rPr>
+          <w:lang w:val="en-GB"/>
+        </w:rPr>
+        <w:t>X</w:t>
+      </w:r>
+      <w:r>
+        <w:rPr>
+          <w:lang w:val="en-GB"/>
+        </w:rPr>
+        <w:t>.</w:t>
+      </w:r>
+    </w:p>
+    <w:p>
+      <w:pPr>
+        <w:spacing w:after="0" w:line="240" w:lineRule="auto"/>
+        <w:rPr>
+          <w:lang w:val="en-GB"/>
+        </w:rPr>
+      </w:pPr>
+    </w:p>
+    <w:p>
+      <w:pPr>
+        <w:spacing w:after="0" w:line="240" w:lineRule="auto"/>
+        <w:rPr>
+          <w:lang w:val="en-GB"/>
+        </w:rPr>
+      </w:pPr>
+      <w:r>
+        <w:rPr>
+          <w:lang w:val="en-GB"/>
+        </w:rPr>
+        <w:t>These two kinds of groups can also be combined (by enabling both options), so the access will be restricted to the members of the group but also to the configured global roles.</w:t>
+      </w:r>
+    </w:p>
+    <w:p>
+      <w:pPr>
+        <w:spacing w:after="0" w:line="240" w:lineRule="auto"/>
+        <w:rPr>
+          <w:lang w:val="en-GB"/>
+        </w:rPr>
+      </w:pPr>
+    </w:p>
+    <w:p>
+      <w:pPr>
+        <w:spacing w:after="0" w:line="240" w:lineRule="auto"/>
+        <w:rPr>
+          <w:i/>
+          <w:iCs/>
+          <w:lang w:val="en-GB"/>
+        </w:rPr>
+      </w:pPr>
+      <w:r>
+        <w:rPr>
+          <w:i/>
+          <w:iCs/>
+          <w:lang w:val="en-GB"/>
+        </w:rPr>
+        <w:t xml:space="preserve">* </w:t>
+      </w:r>
+      <w:r>
+        <w:rPr>
+          <w:i/>
+          <w:iCs/>
+          <w:lang w:val="en-GB"/>
+        </w:rPr>
+        <w:t>When using member-based groups, please be aware that administrators can be impersonated by users with lower access if they the option “</w:t>
+      </w:r>
+      <w:r>
+        <w:rPr>
+          <w:i/>
+          <w:iCs/>
+          <w:lang w:val="en-GB"/>
+        </w:rPr>
+        <w:t>Allow impersonation of Admins</w:t>
+      </w:r>
+      <w:r>
+        <w:rPr>
+          <w:i/>
+          <w:iCs/>
+          <w:lang w:val="en-GB"/>
+        </w:rPr>
+        <w:t>” in the plugin configuration was enabled.</w:t>
+      </w:r>
+    </w:p>
+    <w:p>
+      <w:pPr>
+        <w:pStyle w:val="ListParagraph"/>
+        <w:numPr>
+          <w:ilvl w:val="0"/>
+          <w:numId w:val="29"/>
+        </w:numPr>
+        <w:spacing w:after="0" w:line="240" w:lineRule="auto"/>
+        <w:rPr>
+          <w:lang w:val="en-GB"/>
+        </w:rPr>
+      </w:pPr>
+      <w:r>
+        <w:rPr>
+          <w:lang w:val="en-GB"/>
+        </w:rPr>
+        <w:br w:type="page"/>
+      </w:r>
+    </w:p>
+    <w:p>
+      <w:pPr>
+        <w:pStyle w:val="Heading1"/>
+        <w:rPr>
+          <w:lang w:val="en-GB"/>
+        </w:rPr>
+      </w:pPr>
+      <w:bookmarkStart w:id="4" w:name="_Toc129265903"/>
+      <w:r>
+        <w:rPr>
+          <w:lang w:val="en-GB"/>
+        </w:rPr>
+        <w:lastRenderedPageBreak/>
         <w:t>Installation</w:t>
       </w:r>
       <w:bookmarkStart w:id="5" w:name="_Toc373681027"/>
@@ -1654,8 +2064,16 @@
         <w:rPr>
           <w:lang w:val="en-GB"/>
         </w:rPr>
-        <w:t>rt at your ILIAS root directory</w:t>
+        <w:t xml:space="preserve">rt at your ILIAS root </w:t>
       </w:r>
+      <w:proofErr w:type="gramStart"/>
+      <w:r>
+        <w:rPr>
+          <w:lang w:val="en-GB"/>
+        </w:rPr>
+        <w:t>directory</w:t>
+      </w:r>
+      <w:proofErr w:type="gramEnd"/>
     </w:p>
     <w:p>
       <w:pPr>
@@ -1717,7 +2135,7 @@
     </w:p>
     <w:p>
       <w:pPr>
-        <w:pStyle w:val="Beschriftung"/>
+        <w:pStyle w:val="Caption"/>
       </w:pPr>
       <w:r>
         <w:rPr>
@@ -1821,7 +2239,7 @@
 </file>
 
 <file path=word/endnotes.xml><?xml version="1.0" encoding="utf-8"?>
-<w:endnotes xmlns:wpc="http://schemas.microsoft.com/office/word/2010/wordprocessingCanvas" xmlns:cx="http://schemas.microsoft.com/office/drawing/2014/chartex" xmlns:cx1="http://schemas.microsoft.com/office/drawing/2015/9/8/chartex" xmlns:cx2="http://schemas.microsoft.com/office/drawing/2015/10/21/chartex" xmlns:cx3="http://schemas.microsoft.com/office/drawing/2016/5/9/chartex" xmlns:cx4="http://schemas.microsoft.com/office/drawing/2016/5/10/chartex" xmlns:cx5="http://schemas.microsoft.com/office/drawing/2016/5/11/chartex" xmlns:cx6="http://schemas.microsoft.com/office/drawing/2016/5/12/chartex" xmlns:cx7="http://schemas.microsoft.com/office/drawing/2016/5/13/chartex" xmlns:cx8="http://schemas.microsoft.com/office/drawing/2016/5/14/chartex" xmlns:mc="http://schemas.openxmlformats.org/markup-compatibility/2006" xmlns:aink="http://schemas.microsoft.com/office/drawing/2016/ink" xmlns:am3d="http://schemas.microsoft.com/office/drawing/2017/model3d" xmlns:o="urn:schemas-microsoft-com:office:office" xmlns:r="http://schemas.openxmlformats.org/officeDocument/2006/relationships" xmlns:m="http://schemas.openxmlformats.org/officeDocument/2006/math" xmlns:v="urn:schemas-microsoft-com:vml" xmlns:wp14="http://schemas.microsoft.com/office/word/2010/wordprocessingDrawing" xmlns:wp="http://schemas.openxmlformats.org/drawingml/2006/wordprocessingDrawing" xmlns:w10="urn:schemas-microsoft-com:office:word" xmlns:w="http://schemas.openxmlformats.org/wordprocessingml/2006/main" xmlns:w14="http://schemas.microsoft.com/office/word/2010/wordml" xmlns:w15="http://schemas.microsoft.com/office/word/2012/wordml" xmlns:w16cid="http://schemas.microsoft.com/office/word/2016/wordml/cid" xmlns:w16se="http://schemas.microsoft.com/office/word/2015/wordml/symex" xmlns:wpg="http://schemas.microsoft.com/office/word/2010/wordprocessingGroup" xmlns:wpi="http://schemas.microsoft.com/office/word/2010/wordprocessingInk" xmlns:wne="http://schemas.microsoft.com/office/word/2006/wordml" xmlns:wps="http://schemas.microsoft.com/office/word/2010/wordprocessingShape" mc:Ignorable="w14 w15 w16se w16cid wp14">
+<w:endnotes xmlns:wpc="http://schemas.microsoft.com/office/word/2010/wordprocessingCanvas" xmlns:cx="http://schemas.microsoft.com/office/drawing/2014/chartex" xmlns:cx1="http://schemas.microsoft.com/office/drawing/2015/9/8/chartex" xmlns:cx2="http://schemas.microsoft.com/office/drawing/2015/10/21/chartex" xmlns:cx3="http://schemas.microsoft.com/office/drawing/2016/5/9/chartex" xmlns:cx4="http://schemas.microsoft.com/office/drawing/2016/5/10/chartex" xmlns:cx5="http://schemas.microsoft.com/office/drawing/2016/5/11/chartex" xmlns:cx6="http://schemas.microsoft.com/office/drawing/2016/5/12/chartex" xmlns:cx7="http://schemas.microsoft.com/office/drawing/2016/5/13/chartex" xmlns:cx8="http://schemas.microsoft.com/office/drawing/2016/5/14/chartex" xmlns:mc="http://schemas.openxmlformats.org/markup-compatibility/2006" xmlns:aink="http://schemas.microsoft.com/office/drawing/2016/ink" xmlns:am3d="http://schemas.microsoft.com/office/drawing/2017/model3d" xmlns:o="urn:schemas-microsoft-com:office:office" xmlns:oel="http://schemas.microsoft.com/office/2019/extlst" xmlns:r="http://schemas.openxmlformats.org/officeDocument/2006/relationships" xmlns:m="http://schemas.openxmlformats.org/officeDocument/2006/math" xmlns:v="urn:schemas-microsoft-com:vml" xmlns:wp14="http://schemas.microsoft.com/office/word/2010/wordprocessingDrawing" xmlns:wp="http://schemas.openxmlformats.org/drawingml/2006/wordprocessingDrawing" xmlns:w10="urn:schemas-microsoft-com:office:word" xmlns:w="http://schemas.openxmlformats.org/wordprocessingml/2006/main" xmlns:w14="http://schemas.microsoft.com/office/word/2010/wordml" xmlns:w15="http://schemas.microsoft.com/office/word/2012/wordml" xmlns:w16cex="http://schemas.microsoft.com/office/word/2018/wordml/cex" xmlns:w16cid="http://schemas.microsoft.com/office/word/2016/wordml/cid" xmlns:w16="http://schemas.microsoft.com/office/word/2018/wordml" xmlns:w16sdtdh="http://schemas.microsoft.com/office/word/2020/wordml/sdtdatahash" xmlns:w16se="http://schemas.microsoft.com/office/word/2015/wordml/symex" xmlns:wpg="http://schemas.microsoft.com/office/word/2010/wordprocessingGroup" xmlns:wpi="http://schemas.microsoft.com/office/word/2010/wordprocessingInk" xmlns:wne="http://schemas.microsoft.com/office/word/2006/wordml" xmlns:wps="http://schemas.microsoft.com/office/word/2010/wordprocessingShape" mc:Ignorable="w14 w15 w16se w16cid w16 w16cex w16sdtdh wp14">
   <w:endnote w:type="separator" w:id="-1">
     <w:p>
       <w:pPr>
@@ -1846,10 +2264,10 @@
 </file>
 
 <file path=word/footer1.xml><?xml version="1.0" encoding="utf-8"?>
-<w:ftr xmlns:wpc="http://schemas.microsoft.com/office/word/2010/wordprocessingCanvas" xmlns:cx="http://schemas.microsoft.com/office/drawing/2014/chartex" xmlns:cx1="http://schemas.microsoft.com/office/drawing/2015/9/8/chartex" xmlns:cx2="http://schemas.microsoft.com/office/drawing/2015/10/21/chartex" xmlns:cx3="http://schemas.microsoft.com/office/drawing/2016/5/9/chartex" xmlns:cx4="http://schemas.microsoft.com/office/drawing/2016/5/10/chartex" xmlns:cx5="http://schemas.microsoft.com/office/drawing/2016/5/11/chartex" xmlns:cx6="http://schemas.microsoft.com/office/drawing/2016/5/12/chartex" xmlns:cx7="http://schemas.microsoft.com/office/drawing/2016/5/13/chartex" xmlns:cx8="http://schemas.microsoft.com/office/drawing/2016/5/14/chartex" xmlns:mc="http://schemas.openxmlformats.org/markup-compatibility/2006" xmlns:aink="http://schemas.microsoft.com/office/drawing/2016/ink" xmlns:am3d="http://schemas.microsoft.com/office/drawing/2017/model3d" xmlns:o="urn:schemas-microsoft-com:office:office" xmlns:r="http://schemas.openxmlformats.org/officeDocument/2006/relationships" xmlns:m="http://schemas.openxmlformats.org/officeDocument/2006/math" xmlns:v="urn:schemas-microsoft-com:vml" xmlns:wp14="http://schemas.microsoft.com/office/word/2010/wordprocessingDrawing" xmlns:wp="http://schemas.openxmlformats.org/drawingml/2006/wordprocessingDrawing" xmlns:w10="urn:schemas-microsoft-com:office:word" xmlns:w="http://schemas.openxmlformats.org/wordprocessingml/2006/main" xmlns:w14="http://schemas.microsoft.com/office/word/2010/wordml" xmlns:w15="http://schemas.microsoft.com/office/word/2012/wordml" xmlns:w16cid="http://schemas.microsoft.com/office/word/2016/wordml/cid" xmlns:w16se="http://schemas.microsoft.com/office/word/2015/wordml/symex" xmlns:wpg="http://schemas.microsoft.com/office/word/2010/wordprocessingGroup" xmlns:wpi="http://schemas.microsoft.com/office/word/2010/wordprocessingInk" xmlns:wne="http://schemas.microsoft.com/office/word/2006/wordml" xmlns:wps="http://schemas.microsoft.com/office/word/2010/wordprocessingShape" mc:Ignorable="w14 w15 w16se w16cid wp14">
+<w:ftr xmlns:wpc="http://schemas.microsoft.com/office/word/2010/wordprocessingCanvas" xmlns:cx="http://schemas.microsoft.com/office/drawing/2014/chartex" xmlns:cx1="http://schemas.microsoft.com/office/drawing/2015/9/8/chartex" xmlns:cx2="http://schemas.microsoft.com/office/drawing/2015/10/21/chartex" xmlns:cx3="http://schemas.microsoft.com/office/drawing/2016/5/9/chartex" xmlns:cx4="http://schemas.microsoft.com/office/drawing/2016/5/10/chartex" xmlns:cx5="http://schemas.microsoft.com/office/drawing/2016/5/11/chartex" xmlns:cx6="http://schemas.microsoft.com/office/drawing/2016/5/12/chartex" xmlns:cx7="http://schemas.microsoft.com/office/drawing/2016/5/13/chartex" xmlns:cx8="http://schemas.microsoft.com/office/drawing/2016/5/14/chartex" xmlns:mc="http://schemas.openxmlformats.org/markup-compatibility/2006" xmlns:aink="http://schemas.microsoft.com/office/drawing/2016/ink" xmlns:am3d="http://schemas.microsoft.com/office/drawing/2017/model3d" xmlns:o="urn:schemas-microsoft-com:office:office" xmlns:oel="http://schemas.microsoft.com/office/2019/extlst" xmlns:r="http://schemas.openxmlformats.org/officeDocument/2006/relationships" xmlns:m="http://schemas.openxmlformats.org/officeDocument/2006/math" xmlns:v="urn:schemas-microsoft-com:vml" xmlns:wp14="http://schemas.microsoft.com/office/word/2010/wordprocessingDrawing" xmlns:wp="http://schemas.openxmlformats.org/drawingml/2006/wordprocessingDrawing" xmlns:w10="urn:schemas-microsoft-com:office:word" xmlns:w="http://schemas.openxmlformats.org/wordprocessingml/2006/main" xmlns:w14="http://schemas.microsoft.com/office/word/2010/wordml" xmlns:w15="http://schemas.microsoft.com/office/word/2012/wordml" xmlns:w16cex="http://schemas.microsoft.com/office/word/2018/wordml/cex" xmlns:w16cid="http://schemas.microsoft.com/office/word/2016/wordml/cid" xmlns:w16="http://schemas.microsoft.com/office/word/2018/wordml" xmlns:w16sdtdh="http://schemas.microsoft.com/office/word/2020/wordml/sdtdatahash" xmlns:w16se="http://schemas.microsoft.com/office/word/2015/wordml/symex" xmlns:wpg="http://schemas.microsoft.com/office/word/2010/wordprocessingGroup" xmlns:wpi="http://schemas.microsoft.com/office/word/2010/wordprocessingInk" xmlns:wne="http://schemas.microsoft.com/office/word/2006/wordml" xmlns:wps="http://schemas.microsoft.com/office/word/2010/wordprocessingShape" mc:Ignorable="w14 w15 w16se w16cid w16 w16cex w16sdtdh wp14">
   <w:p>
     <w:pPr>
-      <w:pStyle w:val="Fuzeile"/>
+      <w:pStyle w:val="Footer"/>
       <w:rPr>
         <w:rFonts w:cs="Helvetica"/>
         <w:sz w:val="15"/>
@@ -2021,7 +2439,7 @@
 </file>
 
 <file path=word/footnotes.xml><?xml version="1.0" encoding="utf-8"?>
-<w:footnotes xmlns:wpc="http://schemas.microsoft.com/office/word/2010/wordprocessingCanvas" xmlns:cx="http://schemas.microsoft.com/office/drawing/2014/chartex" xmlns:cx1="http://schemas.microsoft.com/office/drawing/2015/9/8/chartex" xmlns:cx2="http://schemas.microsoft.com/office/drawing/2015/10/21/chartex" xmlns:cx3="http://schemas.microsoft.com/office/drawing/2016/5/9/chartex" xmlns:cx4="http://schemas.microsoft.com/office/drawing/2016/5/10/chartex" xmlns:cx5="http://schemas.microsoft.com/office/drawing/2016/5/11/chartex" xmlns:cx6="http://schemas.microsoft.com/office/drawing/2016/5/12/chartex" xmlns:cx7="http://schemas.microsoft.com/office/drawing/2016/5/13/chartex" xmlns:cx8="http://schemas.microsoft.com/office/drawing/2016/5/14/chartex" xmlns:mc="http://schemas.openxmlformats.org/markup-compatibility/2006" xmlns:aink="http://schemas.microsoft.com/office/drawing/2016/ink" xmlns:am3d="http://schemas.microsoft.com/office/drawing/2017/model3d" xmlns:o="urn:schemas-microsoft-com:office:office" xmlns:r="http://schemas.openxmlformats.org/officeDocument/2006/relationships" xmlns:m="http://schemas.openxmlformats.org/officeDocument/2006/math" xmlns:v="urn:schemas-microsoft-com:vml" xmlns:wp14="http://schemas.microsoft.com/office/word/2010/wordprocessingDrawing" xmlns:wp="http://schemas.openxmlformats.org/drawingml/2006/wordprocessingDrawing" xmlns:w10="urn:schemas-microsoft-com:office:word" xmlns:w="http://schemas.openxmlformats.org/wordprocessingml/2006/main" xmlns:w14="http://schemas.microsoft.com/office/word/2010/wordml" xmlns:w15="http://schemas.microsoft.com/office/word/2012/wordml" xmlns:w16cid="http://schemas.microsoft.com/office/word/2016/wordml/cid" xmlns:w16se="http://schemas.microsoft.com/office/word/2015/wordml/symex" xmlns:wpg="http://schemas.microsoft.com/office/word/2010/wordprocessingGroup" xmlns:wpi="http://schemas.microsoft.com/office/word/2010/wordprocessingInk" xmlns:wne="http://schemas.microsoft.com/office/word/2006/wordml" xmlns:wps="http://schemas.microsoft.com/office/word/2010/wordprocessingShape" mc:Ignorable="w14 w15 w16se w16cid wp14">
+<w:footnotes xmlns:wpc="http://schemas.microsoft.com/office/word/2010/wordprocessingCanvas" xmlns:cx="http://schemas.microsoft.com/office/drawing/2014/chartex" xmlns:cx1="http://schemas.microsoft.com/office/drawing/2015/9/8/chartex" xmlns:cx2="http://schemas.microsoft.com/office/drawing/2015/10/21/chartex" xmlns:cx3="http://schemas.microsoft.com/office/drawing/2016/5/9/chartex" xmlns:cx4="http://schemas.microsoft.com/office/drawing/2016/5/10/chartex" xmlns:cx5="http://schemas.microsoft.com/office/drawing/2016/5/11/chartex" xmlns:cx6="http://schemas.microsoft.com/office/drawing/2016/5/12/chartex" xmlns:cx7="http://schemas.microsoft.com/office/drawing/2016/5/13/chartex" xmlns:cx8="http://schemas.microsoft.com/office/drawing/2016/5/14/chartex" xmlns:mc="http://schemas.openxmlformats.org/markup-compatibility/2006" xmlns:aink="http://schemas.microsoft.com/office/drawing/2016/ink" xmlns:am3d="http://schemas.microsoft.com/office/drawing/2017/model3d" xmlns:o="urn:schemas-microsoft-com:office:office" xmlns:oel="http://schemas.microsoft.com/office/2019/extlst" xmlns:r="http://schemas.openxmlformats.org/officeDocument/2006/relationships" xmlns:m="http://schemas.openxmlformats.org/officeDocument/2006/math" xmlns:v="urn:schemas-microsoft-com:vml" xmlns:wp14="http://schemas.microsoft.com/office/word/2010/wordprocessingDrawing" xmlns:wp="http://schemas.openxmlformats.org/drawingml/2006/wordprocessingDrawing" xmlns:w10="urn:schemas-microsoft-com:office:word" xmlns:w="http://schemas.openxmlformats.org/wordprocessingml/2006/main" xmlns:w14="http://schemas.microsoft.com/office/word/2010/wordml" xmlns:w15="http://schemas.microsoft.com/office/word/2012/wordml" xmlns:w16cex="http://schemas.microsoft.com/office/word/2018/wordml/cex" xmlns:w16cid="http://schemas.microsoft.com/office/word/2016/wordml/cid" xmlns:w16="http://schemas.microsoft.com/office/word/2018/wordml" xmlns:w16sdtdh="http://schemas.microsoft.com/office/word/2020/wordml/sdtdatahash" xmlns:w16se="http://schemas.microsoft.com/office/word/2015/wordml/symex" xmlns:wpg="http://schemas.microsoft.com/office/word/2010/wordprocessingGroup" xmlns:wpi="http://schemas.microsoft.com/office/word/2010/wordprocessingInk" xmlns:wne="http://schemas.microsoft.com/office/word/2006/wordml" xmlns:wps="http://schemas.microsoft.com/office/word/2010/wordprocessingShape" mc:Ignorable="w14 w15 w16se w16cid w16 w16cex w16sdtdh wp14">
   <w:footnote w:type="separator" w:id="-1">
     <w:p>
       <w:pPr>
@@ -2046,10 +2464,10 @@
 </file>
 
 <file path=word/header1.xml><?xml version="1.0" encoding="utf-8"?>
-<w:hdr xmlns:wpc="http://schemas.microsoft.com/office/word/2010/wordprocessingCanvas" xmlns:cx="http://schemas.microsoft.com/office/drawing/2014/chartex" xmlns:cx1="http://schemas.microsoft.com/office/drawing/2015/9/8/chartex" xmlns:cx2="http://schemas.microsoft.com/office/drawing/2015/10/21/chartex" xmlns:cx3="http://schemas.microsoft.com/office/drawing/2016/5/9/chartex" xmlns:cx4="http://schemas.microsoft.com/office/drawing/2016/5/10/chartex" xmlns:cx5="http://schemas.microsoft.com/office/drawing/2016/5/11/chartex" xmlns:cx6="http://schemas.microsoft.com/office/drawing/2016/5/12/chartex" xmlns:cx7="http://schemas.microsoft.com/office/drawing/2016/5/13/chartex" xmlns:cx8="http://schemas.microsoft.com/office/drawing/2016/5/14/chartex" xmlns:mc="http://schemas.openxmlformats.org/markup-compatibility/2006" xmlns:aink="http://schemas.microsoft.com/office/drawing/2016/ink" xmlns:am3d="http://schemas.microsoft.com/office/drawing/2017/model3d" xmlns:o="urn:schemas-microsoft-com:office:office" xmlns:r="http://schemas.openxmlformats.org/officeDocument/2006/relationships" xmlns:m="http://schemas.openxmlformats.org/officeDocument/2006/math" xmlns:v="urn:schemas-microsoft-com:vml" xmlns:wp14="http://schemas.microsoft.com/office/word/2010/wordprocessingDrawing" xmlns:wp="http://schemas.openxmlformats.org/drawingml/2006/wordprocessingDrawing" xmlns:w10="urn:schemas-microsoft-com:office:word" xmlns:w="http://schemas.openxmlformats.org/wordprocessingml/2006/main" xmlns:w14="http://schemas.microsoft.com/office/word/2010/wordml" xmlns:w15="http://schemas.microsoft.com/office/word/2012/wordml" xmlns:w16cid="http://schemas.microsoft.com/office/word/2016/wordml/cid" xmlns:w16se="http://schemas.microsoft.com/office/word/2015/wordml/symex" xmlns:wpg="http://schemas.microsoft.com/office/word/2010/wordprocessingGroup" xmlns:wpi="http://schemas.microsoft.com/office/word/2010/wordprocessingInk" xmlns:wne="http://schemas.microsoft.com/office/word/2006/wordml" xmlns:wps="http://schemas.microsoft.com/office/word/2010/wordprocessingShape" mc:Ignorable="w14 w15 w16se w16cid wp14">
+<w:hdr xmlns:wpc="http://schemas.microsoft.com/office/word/2010/wordprocessingCanvas" xmlns:cx="http://schemas.microsoft.com/office/drawing/2014/chartex" xmlns:cx1="http://schemas.microsoft.com/office/drawing/2015/9/8/chartex" xmlns:cx2="http://schemas.microsoft.com/office/drawing/2015/10/21/chartex" xmlns:cx3="http://schemas.microsoft.com/office/drawing/2016/5/9/chartex" xmlns:cx4="http://schemas.microsoft.com/office/drawing/2016/5/10/chartex" xmlns:cx5="http://schemas.microsoft.com/office/drawing/2016/5/11/chartex" xmlns:cx6="http://schemas.microsoft.com/office/drawing/2016/5/12/chartex" xmlns:cx7="http://schemas.microsoft.com/office/drawing/2016/5/13/chartex" xmlns:cx8="http://schemas.microsoft.com/office/drawing/2016/5/14/chartex" xmlns:mc="http://schemas.openxmlformats.org/markup-compatibility/2006" xmlns:aink="http://schemas.microsoft.com/office/drawing/2016/ink" xmlns:am3d="http://schemas.microsoft.com/office/drawing/2017/model3d" xmlns:o="urn:schemas-microsoft-com:office:office" xmlns:oel="http://schemas.microsoft.com/office/2019/extlst" xmlns:r="http://schemas.openxmlformats.org/officeDocument/2006/relationships" xmlns:m="http://schemas.openxmlformats.org/officeDocument/2006/math" xmlns:v="urn:schemas-microsoft-com:vml" xmlns:wp14="http://schemas.microsoft.com/office/word/2010/wordprocessingDrawing" xmlns:wp="http://schemas.openxmlformats.org/drawingml/2006/wordprocessingDrawing" xmlns:w10="urn:schemas-microsoft-com:office:word" xmlns:w="http://schemas.openxmlformats.org/wordprocessingml/2006/main" xmlns:w14="http://schemas.microsoft.com/office/word/2010/wordml" xmlns:w15="http://schemas.microsoft.com/office/word/2012/wordml" xmlns:w16cex="http://schemas.microsoft.com/office/word/2018/wordml/cex" xmlns:w16cid="http://schemas.microsoft.com/office/word/2016/wordml/cid" xmlns:w16="http://schemas.microsoft.com/office/word/2018/wordml" xmlns:w16sdtdh="http://schemas.microsoft.com/office/word/2020/wordml/sdtdatahash" xmlns:w16se="http://schemas.microsoft.com/office/word/2015/wordml/symex" xmlns:wpg="http://schemas.microsoft.com/office/word/2010/wordprocessingGroup" xmlns:wpi="http://schemas.microsoft.com/office/word/2010/wordprocessingInk" xmlns:wne="http://schemas.microsoft.com/office/word/2006/wordml" xmlns:wps="http://schemas.microsoft.com/office/word/2010/wordprocessingShape" mc:Ignorable="w14 w15 w16se w16cid w16 w16cex w16sdtdh wp14">
   <w:p>
     <w:pPr>
-      <w:pStyle w:val="Kopfzeile"/>
+      <w:pStyle w:val="Header"/>
       <w:tabs>
         <w:tab w:val="clear" w:pos="4536"/>
         <w:tab w:val="left" w:pos="3402"/>
@@ -2194,7 +2612,7 @@
   </w:p>
   <w:p>
     <w:pPr>
-      <w:pStyle w:val="Kopfzeile"/>
+      <w:pStyle w:val="Header"/>
       <w:tabs>
         <w:tab w:val="clear" w:pos="4536"/>
         <w:tab w:val="left" w:pos="3402"/>
@@ -2226,7 +2644,7 @@
   </w:p>
   <w:p>
     <w:pPr>
-      <w:pStyle w:val="Kopfzeile"/>
+      <w:pStyle w:val="Header"/>
       <w:tabs>
         <w:tab w:val="clear" w:pos="4536"/>
         <w:tab w:val="left" w:pos="3402"/>
@@ -2262,7 +2680,7 @@
   </w:p>
   <w:p>
     <w:pPr>
-      <w:pStyle w:val="Kopfzeile"/>
+      <w:pStyle w:val="Header"/>
       <w:tabs>
         <w:tab w:val="clear" w:pos="4536"/>
         <w:tab w:val="left" w:pos="3402"/>
@@ -2298,7 +2716,7 @@
   </w:p>
   <w:p>
     <w:pPr>
-      <w:pStyle w:val="Kopfzeile"/>
+      <w:pStyle w:val="Header"/>
       <w:tabs>
         <w:tab w:val="clear" w:pos="4536"/>
         <w:tab w:val="left" w:pos="3402"/>
@@ -2352,7 +2770,7 @@
   </w:p>
   <w:p>
     <w:pPr>
-      <w:pStyle w:val="Kopfzeile"/>
+      <w:pStyle w:val="Header"/>
       <w:tabs>
         <w:tab w:val="clear" w:pos="4536"/>
         <w:tab w:val="left" w:pos="3402"/>
@@ -2369,10 +2787,10 @@
 </file>
 
 <file path=word/header2.xml><?xml version="1.0" encoding="utf-8"?>
-<w:hdr xmlns:wpc="http://schemas.microsoft.com/office/word/2010/wordprocessingCanvas" xmlns:cx="http://schemas.microsoft.com/office/drawing/2014/chartex" xmlns:cx1="http://schemas.microsoft.com/office/drawing/2015/9/8/chartex" xmlns:cx2="http://schemas.microsoft.com/office/drawing/2015/10/21/chartex" xmlns:cx3="http://schemas.microsoft.com/office/drawing/2016/5/9/chartex" xmlns:cx4="http://schemas.microsoft.com/office/drawing/2016/5/10/chartex" xmlns:cx5="http://schemas.microsoft.com/office/drawing/2016/5/11/chartex" xmlns:cx6="http://schemas.microsoft.com/office/drawing/2016/5/12/chartex" xmlns:cx7="http://schemas.microsoft.com/office/drawing/2016/5/13/chartex" xmlns:cx8="http://schemas.microsoft.com/office/drawing/2016/5/14/chartex" xmlns:mc="http://schemas.openxmlformats.org/markup-compatibility/2006" xmlns:aink="http://schemas.microsoft.com/office/drawing/2016/ink" xmlns:am3d="http://schemas.microsoft.com/office/drawing/2017/model3d" xmlns:o="urn:schemas-microsoft-com:office:office" xmlns:r="http://schemas.openxmlformats.org/officeDocument/2006/relationships" xmlns:m="http://schemas.openxmlformats.org/officeDocument/2006/math" xmlns:v="urn:schemas-microsoft-com:vml" xmlns:wp14="http://schemas.microsoft.com/office/word/2010/wordprocessingDrawing" xmlns:wp="http://schemas.openxmlformats.org/drawingml/2006/wordprocessingDrawing" xmlns:w10="urn:schemas-microsoft-com:office:word" xmlns:w="http://schemas.openxmlformats.org/wordprocessingml/2006/main" xmlns:w14="http://schemas.microsoft.com/office/word/2010/wordml" xmlns:w15="http://schemas.microsoft.com/office/word/2012/wordml" xmlns:w16cid="http://schemas.microsoft.com/office/word/2016/wordml/cid" xmlns:w16se="http://schemas.microsoft.com/office/word/2015/wordml/symex" xmlns:wpg="http://schemas.microsoft.com/office/word/2010/wordprocessingGroup" xmlns:wpi="http://schemas.microsoft.com/office/word/2010/wordprocessingInk" xmlns:wne="http://schemas.microsoft.com/office/word/2006/wordml" xmlns:wps="http://schemas.microsoft.com/office/word/2010/wordprocessingShape" mc:Ignorable="w14 w15 w16se w16cid wp14">
+<w:hdr xmlns:wpc="http://schemas.microsoft.com/office/word/2010/wordprocessingCanvas" xmlns:cx="http://schemas.microsoft.com/office/drawing/2014/chartex" xmlns:cx1="http://schemas.microsoft.com/office/drawing/2015/9/8/chartex" xmlns:cx2="http://schemas.microsoft.com/office/drawing/2015/10/21/chartex" xmlns:cx3="http://schemas.microsoft.com/office/drawing/2016/5/9/chartex" xmlns:cx4="http://schemas.microsoft.com/office/drawing/2016/5/10/chartex" xmlns:cx5="http://schemas.microsoft.com/office/drawing/2016/5/11/chartex" xmlns:cx6="http://schemas.microsoft.com/office/drawing/2016/5/12/chartex" xmlns:cx7="http://schemas.microsoft.com/office/drawing/2016/5/13/chartex" xmlns:cx8="http://schemas.microsoft.com/office/drawing/2016/5/14/chartex" xmlns:mc="http://schemas.openxmlformats.org/markup-compatibility/2006" xmlns:aink="http://schemas.microsoft.com/office/drawing/2016/ink" xmlns:am3d="http://schemas.microsoft.com/office/drawing/2017/model3d" xmlns:o="urn:schemas-microsoft-com:office:office" xmlns:oel="http://schemas.microsoft.com/office/2019/extlst" xmlns:r="http://schemas.openxmlformats.org/officeDocument/2006/relationships" xmlns:m="http://schemas.openxmlformats.org/officeDocument/2006/math" xmlns:v="urn:schemas-microsoft-com:vml" xmlns:wp14="http://schemas.microsoft.com/office/word/2010/wordprocessingDrawing" xmlns:wp="http://schemas.openxmlformats.org/drawingml/2006/wordprocessingDrawing" xmlns:w10="urn:schemas-microsoft-com:office:word" xmlns:w="http://schemas.openxmlformats.org/wordprocessingml/2006/main" xmlns:w14="http://schemas.microsoft.com/office/word/2010/wordml" xmlns:w15="http://schemas.microsoft.com/office/word/2012/wordml" xmlns:w16cex="http://schemas.microsoft.com/office/word/2018/wordml/cex" xmlns:w16cid="http://schemas.microsoft.com/office/word/2016/wordml/cid" xmlns:w16="http://schemas.microsoft.com/office/word/2018/wordml" xmlns:w16sdtdh="http://schemas.microsoft.com/office/word/2020/wordml/sdtdatahash" xmlns:w16se="http://schemas.microsoft.com/office/word/2015/wordml/symex" xmlns:wpg="http://schemas.microsoft.com/office/word/2010/wordprocessingGroup" xmlns:wpi="http://schemas.microsoft.com/office/word/2010/wordprocessingInk" xmlns:wne="http://schemas.microsoft.com/office/word/2006/wordml" xmlns:wps="http://schemas.microsoft.com/office/word/2010/wordprocessingShape" mc:Ignorable="w14 w15 w16se w16cid w16 w16cex w16sdtdh wp14">
   <w:p>
     <w:pPr>
-      <w:pStyle w:val="Kopfzeile"/>
+      <w:pStyle w:val="Header"/>
       <w:tabs>
         <w:tab w:val="clear" w:pos="4536"/>
         <w:tab w:val="left" w:pos="3402"/>
@@ -2511,7 +2929,7 @@
   </w:p>
   <w:p>
     <w:pPr>
-      <w:pStyle w:val="Kopfzeile"/>
+      <w:pStyle w:val="Header"/>
       <w:tabs>
         <w:tab w:val="clear" w:pos="4536"/>
         <w:tab w:val="left" w:pos="3402"/>
@@ -2536,7 +2954,7 @@
   </w:p>
   <w:p>
     <w:pPr>
-      <w:pStyle w:val="Kopfzeile"/>
+      <w:pStyle w:val="Header"/>
       <w:tabs>
         <w:tab w:val="clear" w:pos="4536"/>
         <w:tab w:val="left" w:pos="3402"/>
@@ -2572,7 +2990,7 @@
   </w:p>
   <w:p>
     <w:pPr>
-      <w:pStyle w:val="Kopfzeile"/>
+      <w:pStyle w:val="Header"/>
       <w:tabs>
         <w:tab w:val="clear" w:pos="4536"/>
         <w:tab w:val="left" w:pos="3402"/>
@@ -2608,7 +3026,7 @@
   </w:p>
   <w:p>
     <w:pPr>
-      <w:pStyle w:val="Kopfzeile"/>
+      <w:pStyle w:val="Header"/>
       <w:tabs>
         <w:tab w:val="clear" w:pos="4536"/>
         <w:tab w:val="left" w:pos="3402"/>
@@ -2652,7 +3070,7 @@
   </w:p>
   <w:p>
     <w:pPr>
-      <w:pStyle w:val="Kopfzeile"/>
+      <w:pStyle w:val="Header"/>
       <w:tabs>
         <w:tab w:val="clear" w:pos="4536"/>
         <w:tab w:val="left" w:pos="3402"/>
@@ -2677,7 +3095,7 @@
   </w:p>
   <w:p>
     <w:pPr>
-      <w:pStyle w:val="Kopfzeile"/>
+      <w:pStyle w:val="Header"/>
       <w:rPr>
         <w:lang w:val="de-CH"/>
       </w:rPr>
@@ -2687,7 +3105,7 @@
 </file>
 
 <file path=word/numbering.xml><?xml version="1.0" encoding="utf-8"?>
-<w:numbering xmlns:wpc="http://schemas.microsoft.com/office/word/2010/wordprocessingCanvas" xmlns:cx="http://schemas.microsoft.com/office/drawing/2014/chartex" xmlns:cx1="http://schemas.microsoft.com/office/drawing/2015/9/8/chartex" xmlns:cx2="http://schemas.microsoft.com/office/drawing/2015/10/21/chartex" xmlns:cx3="http://schemas.microsoft.com/office/drawing/2016/5/9/chartex" xmlns:cx4="http://schemas.microsoft.com/office/drawing/2016/5/10/chartex" xmlns:cx5="http://schemas.microsoft.com/office/drawing/2016/5/11/chartex" xmlns:cx6="http://schemas.microsoft.com/office/drawing/2016/5/12/chartex" xmlns:cx7="http://schemas.microsoft.com/office/drawing/2016/5/13/chartex" xmlns:cx8="http://schemas.microsoft.com/office/drawing/2016/5/14/chartex" xmlns:mc="http://schemas.openxmlformats.org/markup-compatibility/2006" xmlns:aink="http://schemas.microsoft.com/office/drawing/2016/ink" xmlns:am3d="http://schemas.microsoft.com/office/drawing/2017/model3d" xmlns:o="urn:schemas-microsoft-com:office:office" xmlns:r="http://schemas.openxmlformats.org/officeDocument/2006/relationships" xmlns:m="http://schemas.openxmlformats.org/officeDocument/2006/math" xmlns:v="urn:schemas-microsoft-com:vml" xmlns:wp14="http://schemas.microsoft.com/office/word/2010/wordprocessingDrawing" xmlns:wp="http://schemas.openxmlformats.org/drawingml/2006/wordprocessingDrawing" xmlns:w10="urn:schemas-microsoft-com:office:word" xmlns:w="http://schemas.openxmlformats.org/wordprocessingml/2006/main" xmlns:w14="http://schemas.microsoft.com/office/word/2010/wordml" xmlns:w15="http://schemas.microsoft.com/office/word/2012/wordml" xmlns:w16cid="http://schemas.microsoft.com/office/word/2016/wordml/cid" xmlns:w16se="http://schemas.microsoft.com/office/word/2015/wordml/symex" xmlns:wpg="http://schemas.microsoft.com/office/word/2010/wordprocessingGroup" xmlns:wpi="http://schemas.microsoft.com/office/word/2010/wordprocessingInk" xmlns:wne="http://schemas.microsoft.com/office/word/2006/wordml" xmlns:wps="http://schemas.microsoft.com/office/word/2010/wordprocessingShape" mc:Ignorable="w14 w15 w16se w16cid wp14">
+<w:numbering xmlns:wpc="http://schemas.microsoft.com/office/word/2010/wordprocessingCanvas" xmlns:cx="http://schemas.microsoft.com/office/drawing/2014/chartex" xmlns:cx1="http://schemas.microsoft.com/office/drawing/2015/9/8/chartex" xmlns:cx2="http://schemas.microsoft.com/office/drawing/2015/10/21/chartex" xmlns:cx3="http://schemas.microsoft.com/office/drawing/2016/5/9/chartex" xmlns:cx4="http://schemas.microsoft.com/office/drawing/2016/5/10/chartex" xmlns:cx5="http://schemas.microsoft.com/office/drawing/2016/5/11/chartex" xmlns:cx6="http://schemas.microsoft.com/office/drawing/2016/5/12/chartex" xmlns:cx7="http://schemas.microsoft.com/office/drawing/2016/5/13/chartex" xmlns:cx8="http://schemas.microsoft.com/office/drawing/2016/5/14/chartex" xmlns:mc="http://schemas.openxmlformats.org/markup-compatibility/2006" xmlns:aink="http://schemas.microsoft.com/office/drawing/2016/ink" xmlns:am3d="http://schemas.microsoft.com/office/drawing/2017/model3d" xmlns:o="urn:schemas-microsoft-com:office:office" xmlns:oel="http://schemas.microsoft.com/office/2019/extlst" xmlns:r="http://schemas.openxmlformats.org/officeDocument/2006/relationships" xmlns:m="http://schemas.openxmlformats.org/officeDocument/2006/math" xmlns:v="urn:schemas-microsoft-com:vml" xmlns:wp14="http://schemas.microsoft.com/office/word/2010/wordprocessingDrawing" xmlns:wp="http://schemas.openxmlformats.org/drawingml/2006/wordprocessingDrawing" xmlns:w10="urn:schemas-microsoft-com:office:word" xmlns:w="http://schemas.openxmlformats.org/wordprocessingml/2006/main" xmlns:w14="http://schemas.microsoft.com/office/word/2010/wordml" xmlns:w15="http://schemas.microsoft.com/office/word/2012/wordml" xmlns:w16cex="http://schemas.microsoft.com/office/word/2018/wordml/cex" xmlns:w16cid="http://schemas.microsoft.com/office/word/2016/wordml/cid" xmlns:w16="http://schemas.microsoft.com/office/word/2018/wordml" xmlns:w16sdtdh="http://schemas.microsoft.com/office/word/2020/wordml/sdtdatahash" xmlns:w16se="http://schemas.microsoft.com/office/word/2015/wordml/symex" xmlns:wpg="http://schemas.microsoft.com/office/word/2010/wordprocessingGroup" xmlns:wpi="http://schemas.microsoft.com/office/word/2010/wordprocessingInk" xmlns:wne="http://schemas.microsoft.com/office/word/2006/wordml" xmlns:wps="http://schemas.microsoft.com/office/word/2010/wordprocessingShape" mc:Ignorable="w14 w15 w16se w16cid w16 w16cex w16sdtdh wp14">
   <w:abstractNum w:abstractNumId="0" w15:restartNumberingAfterBreak="0">
     <w:nsid w:val="0495752C"/>
     <w:multiLevelType w:val="hybridMultilevel"/>
@@ -3853,7 +4271,7 @@
     <w:lvl w:ilvl="0">
       <w:start w:val="1"/>
       <w:numFmt w:val="decimal"/>
-      <w:pStyle w:val="berschrift1"/>
+      <w:pStyle w:val="Heading1"/>
       <w:lvlText w:val="%1"/>
       <w:lvlJc w:val="left"/>
       <w:pPr>
@@ -3863,7 +4281,7 @@
     <w:lvl w:ilvl="1">
       <w:start w:val="1"/>
       <w:numFmt w:val="decimal"/>
-      <w:pStyle w:val="berschrift2"/>
+      <w:pStyle w:val="Heading2"/>
       <w:lvlText w:val="%1.%2"/>
       <w:lvlJc w:val="left"/>
       <w:pPr>
@@ -3873,7 +4291,7 @@
     <w:lvl w:ilvl="2">
       <w:start w:val="1"/>
       <w:numFmt w:val="decimal"/>
-      <w:pStyle w:val="berschrift3"/>
+      <w:pStyle w:val="Heading3"/>
       <w:lvlText w:val="%1.%2.%3"/>
       <w:lvlJc w:val="left"/>
       <w:pPr>
@@ -3883,7 +4301,7 @@
     <w:lvl w:ilvl="3">
       <w:start w:val="1"/>
       <w:numFmt w:val="decimal"/>
-      <w:pStyle w:val="berschrift4"/>
+      <w:pStyle w:val="Heading4"/>
       <w:lvlText w:val="%1.%2.%3.%4"/>
       <w:lvlJc w:val="left"/>
       <w:pPr>
@@ -3893,7 +4311,7 @@
     <w:lvl w:ilvl="4">
       <w:start w:val="1"/>
       <w:numFmt w:val="decimal"/>
-      <w:pStyle w:val="berschrift5"/>
+      <w:pStyle w:val="Heading5"/>
       <w:lvlText w:val="%1.%2.%3.%4.%5"/>
       <w:lvlJc w:val="left"/>
       <w:pPr>
@@ -3903,7 +4321,7 @@
     <w:lvl w:ilvl="5">
       <w:start w:val="1"/>
       <w:numFmt w:val="decimal"/>
-      <w:pStyle w:val="berschrift6"/>
+      <w:pStyle w:val="Heading6"/>
       <w:lvlText w:val="%1.%2.%3.%4.%5.%6"/>
       <w:lvlJc w:val="left"/>
       <w:pPr>
@@ -3913,7 +4331,7 @@
     <w:lvl w:ilvl="6">
       <w:start w:val="1"/>
       <w:numFmt w:val="decimal"/>
-      <w:pStyle w:val="berschrift7"/>
+      <w:pStyle w:val="Heading7"/>
       <w:lvlText w:val="%1.%2.%3.%4.%5.%6.%7"/>
       <w:lvlJc w:val="left"/>
       <w:pPr>
@@ -3923,7 +4341,7 @@
     <w:lvl w:ilvl="7">
       <w:start w:val="1"/>
       <w:numFmt w:val="decimal"/>
-      <w:pStyle w:val="berschrift8"/>
+      <w:pStyle w:val="Heading8"/>
       <w:lvlText w:val="%1.%2.%3.%4.%5.%6.%7.%8"/>
       <w:lvlJc w:val="left"/>
       <w:pPr>
@@ -3933,7 +4351,7 @@
     <w:lvl w:ilvl="8">
       <w:start w:val="1"/>
       <w:numFmt w:val="decimal"/>
-      <w:pStyle w:val="berschrift9"/>
+      <w:pStyle w:val="Heading9"/>
       <w:lvlText w:val="%1.%2.%3.%4.%5.%6.%7.%8.%9"/>
       <w:lvlJc w:val="left"/>
       <w:pPr>
@@ -5745,6 +6163,119 @@
     </w:lvl>
   </w:abstractNum>
   <w:abstractNum w:abstractNumId="27" w15:restartNumberingAfterBreak="0">
+    <w:nsid w:val="7B320AFF"/>
+    <w:multiLevelType w:val="hybridMultilevel"/>
+    <w:tmpl w:val="3386EAD4"/>
+    <w:lvl w:ilvl="0" w:tplc="4FA03B74">
+      <w:start w:val="4"/>
+      <w:numFmt w:val="bullet"/>
+      <w:lvlText w:val="-"/>
+      <w:lvlJc w:val="left"/>
+      <w:pPr>
+        <w:ind w:left="720" w:hanging="360"/>
+      </w:pPr>
+      <w:rPr>
+        <w:rFonts w:ascii="Helvetica" w:eastAsiaTheme="minorHAnsi" w:hAnsi="Helvetica" w:cstheme="minorBidi" w:hint="default"/>
+      </w:rPr>
+    </w:lvl>
+    <w:lvl w:ilvl="1" w:tplc="08090003" w:tentative="1">
+      <w:start w:val="1"/>
+      <w:numFmt w:val="bullet"/>
+      <w:lvlText w:val="o"/>
+      <w:lvlJc w:val="left"/>
+      <w:pPr>
+        <w:ind w:left="1440" w:hanging="360"/>
+      </w:pPr>
+      <w:rPr>
+        <w:rFonts w:ascii="Courier New" w:hAnsi="Courier New" w:cs="Courier New" w:hint="default"/>
+      </w:rPr>
+    </w:lvl>
+    <w:lvl w:ilvl="2" w:tplc="08090005" w:tentative="1">
+      <w:start w:val="1"/>
+      <w:numFmt w:val="bullet"/>
+      <w:lvlText w:val=""/>
+      <w:lvlJc w:val="left"/>
+      <w:pPr>
+        <w:ind w:left="2160" w:hanging="360"/>
+      </w:pPr>
+      <w:rPr>
+        <w:rFonts w:ascii="Wingdings" w:hAnsi="Wingdings" w:hint="default"/>
+      </w:rPr>
+    </w:lvl>
+    <w:lvl w:ilvl="3" w:tplc="08090001" w:tentative="1">
+      <w:start w:val="1"/>
+      <w:numFmt w:val="bullet"/>
+      <w:lvlText w:val=""/>
+      <w:lvlJc w:val="left"/>
+      <w:pPr>
+        <w:ind w:left="2880" w:hanging="360"/>
+      </w:pPr>
+      <w:rPr>
+        <w:rFonts w:ascii="Symbol" w:hAnsi="Symbol" w:hint="default"/>
+      </w:rPr>
+    </w:lvl>
+    <w:lvl w:ilvl="4" w:tplc="08090003" w:tentative="1">
+      <w:start w:val="1"/>
+      <w:numFmt w:val="bullet"/>
+      <w:lvlText w:val="o"/>
+      <w:lvlJc w:val="left"/>
+      <w:pPr>
+        <w:ind w:left="3600" w:hanging="360"/>
+      </w:pPr>
+      <w:rPr>
+        <w:rFonts w:ascii="Courier New" w:hAnsi="Courier New" w:cs="Courier New" w:hint="default"/>
+      </w:rPr>
+    </w:lvl>
+    <w:lvl w:ilvl="5" w:tplc="08090005" w:tentative="1">
+      <w:start w:val="1"/>
+      <w:numFmt w:val="bullet"/>
+      <w:lvlText w:val=""/>
+      <w:lvlJc w:val="left"/>
+      <w:pPr>
+        <w:ind w:left="4320" w:hanging="360"/>
+      </w:pPr>
+      <w:rPr>
+        <w:rFonts w:ascii="Wingdings" w:hAnsi="Wingdings" w:hint="default"/>
+      </w:rPr>
+    </w:lvl>
+    <w:lvl w:ilvl="6" w:tplc="08090001" w:tentative="1">
+      <w:start w:val="1"/>
+      <w:numFmt w:val="bullet"/>
+      <w:lvlText w:val=""/>
+      <w:lvlJc w:val="left"/>
+      <w:pPr>
+        <w:ind w:left="5040" w:hanging="360"/>
+      </w:pPr>
+      <w:rPr>
+        <w:rFonts w:ascii="Symbol" w:hAnsi="Symbol" w:hint="default"/>
+      </w:rPr>
+    </w:lvl>
+    <w:lvl w:ilvl="7" w:tplc="08090003" w:tentative="1">
+      <w:start w:val="1"/>
+      <w:numFmt w:val="bullet"/>
+      <w:lvlText w:val="o"/>
+      <w:lvlJc w:val="left"/>
+      <w:pPr>
+        <w:ind w:left="5760" w:hanging="360"/>
+      </w:pPr>
+      <w:rPr>
+        <w:rFonts w:ascii="Courier New" w:hAnsi="Courier New" w:cs="Courier New" w:hint="default"/>
+      </w:rPr>
+    </w:lvl>
+    <w:lvl w:ilvl="8" w:tplc="08090005" w:tentative="1">
+      <w:start w:val="1"/>
+      <w:numFmt w:val="bullet"/>
+      <w:lvlText w:val=""/>
+      <w:lvlJc w:val="left"/>
+      <w:pPr>
+        <w:ind w:left="6480" w:hanging="360"/>
+      </w:pPr>
+      <w:rPr>
+        <w:rFonts w:ascii="Wingdings" w:hAnsi="Wingdings" w:hint="default"/>
+      </w:rPr>
+    </w:lvl>
+  </w:abstractNum>
+  <w:abstractNum w:abstractNumId="28" w15:restartNumberingAfterBreak="0">
     <w:nsid w:val="7C576D36"/>
     <w:multiLevelType w:val="hybridMultilevel"/>
     <w:tmpl w:val="D966A0AE"/>
@@ -5857,96 +6388,99 @@
       </w:rPr>
     </w:lvl>
   </w:abstractNum>
-  <w:num w:numId="1">
+  <w:num w:numId="1" w16cid:durableId="852763847">
     <w:abstractNumId w:val="25"/>
   </w:num>
-  <w:num w:numId="2">
+  <w:num w:numId="2" w16cid:durableId="1542745944">
     <w:abstractNumId w:val="11"/>
   </w:num>
-  <w:num w:numId="3">
+  <w:num w:numId="3" w16cid:durableId="1509179265">
     <w:abstractNumId w:val="14"/>
   </w:num>
-  <w:num w:numId="4">
+  <w:num w:numId="4" w16cid:durableId="1504006490">
     <w:abstractNumId w:val="10"/>
   </w:num>
-  <w:num w:numId="5">
+  <w:num w:numId="5" w16cid:durableId="1172375583">
     <w:abstractNumId w:val="23"/>
   </w:num>
-  <w:num w:numId="6">
+  <w:num w:numId="6" w16cid:durableId="402601145">
     <w:abstractNumId w:val="9"/>
   </w:num>
-  <w:num w:numId="7">
+  <w:num w:numId="7" w16cid:durableId="1486166740">
     <w:abstractNumId w:val="13"/>
   </w:num>
-  <w:num w:numId="8">
+  <w:num w:numId="8" w16cid:durableId="356734572">
     <w:abstractNumId w:val="6"/>
   </w:num>
-  <w:num w:numId="9">
+  <w:num w:numId="9" w16cid:durableId="199560657">
     <w:abstractNumId w:val="24"/>
   </w:num>
-  <w:num w:numId="10">
+  <w:num w:numId="10" w16cid:durableId="625815750">
     <w:abstractNumId w:val="4"/>
   </w:num>
-  <w:num w:numId="11">
-    <w:abstractNumId w:val="27"/>
+  <w:num w:numId="11" w16cid:durableId="2017883179">
+    <w:abstractNumId w:val="28"/>
   </w:num>
-  <w:num w:numId="12">
+  <w:num w:numId="12" w16cid:durableId="174422330">
     <w:abstractNumId w:val="26"/>
   </w:num>
-  <w:num w:numId="13">
+  <w:num w:numId="13" w16cid:durableId="1481573830">
     <w:abstractNumId w:val="5"/>
   </w:num>
-  <w:num w:numId="14">
+  <w:num w:numId="14" w16cid:durableId="841823349">
     <w:abstractNumId w:val="22"/>
   </w:num>
-  <w:num w:numId="15">
+  <w:num w:numId="15" w16cid:durableId="1686714967">
     <w:abstractNumId w:val="17"/>
   </w:num>
-  <w:num w:numId="16">
+  <w:num w:numId="16" w16cid:durableId="1234194670">
     <w:abstractNumId w:val="19"/>
   </w:num>
-  <w:num w:numId="17">
+  <w:num w:numId="17" w16cid:durableId="30886933">
     <w:abstractNumId w:val="3"/>
   </w:num>
-  <w:num w:numId="18">
+  <w:num w:numId="18" w16cid:durableId="106655459">
     <w:abstractNumId w:val="1"/>
   </w:num>
-  <w:num w:numId="19">
+  <w:num w:numId="19" w16cid:durableId="378671001">
     <w:abstractNumId w:val="15"/>
   </w:num>
-  <w:num w:numId="20">
+  <w:num w:numId="20" w16cid:durableId="401098803">
     <w:abstractNumId w:val="0"/>
   </w:num>
-  <w:num w:numId="21">
+  <w:num w:numId="21" w16cid:durableId="1892225077">
     <w:abstractNumId w:val="2"/>
   </w:num>
-  <w:num w:numId="22">
+  <w:num w:numId="22" w16cid:durableId="359203436">
     <w:abstractNumId w:val="7"/>
   </w:num>
-  <w:num w:numId="23">
+  <w:num w:numId="23" w16cid:durableId="358968460">
     <w:abstractNumId w:val="8"/>
   </w:num>
-  <w:num w:numId="24">
+  <w:num w:numId="24" w16cid:durableId="1468744118">
     <w:abstractNumId w:val="21"/>
   </w:num>
-  <w:num w:numId="25">
+  <w:num w:numId="25" w16cid:durableId="834076836">
     <w:abstractNumId w:val="12"/>
   </w:num>
-  <w:num w:numId="26">
+  <w:num w:numId="26" w16cid:durableId="699092304">
     <w:abstractNumId w:val="18"/>
   </w:num>
-  <w:num w:numId="27">
+  <w:num w:numId="27" w16cid:durableId="1088044769">
     <w:abstractNumId w:val="16"/>
   </w:num>
-  <w:num w:numId="28">
+  <w:num w:numId="28" w16cid:durableId="1172068400">
     <w:abstractNumId w:val="20"/>
+  </w:num>
+  <w:num w:numId="29" w16cid:durableId="946737370">
+    <w:abstractNumId w:val="27"/>
   </w:num>
   <w:numIdMacAtCleanup w:val="12"/>
 </w:numbering>
 </file>
 
 <file path=word/styles.xml><?xml version="1.0" encoding="utf-8"?>
-<w:styles xmlns:mc="http://schemas.openxmlformats.org/markup-compatibility/2006" xmlns:r="http://schemas.openxmlformats.org/officeDocument/2006/relationships" xmlns:w="http://schemas.openxmlformats.org/wordprocessingml/2006/main" xmlns:w14="http://schemas.microsoft.com/office/word/2010/wordml" xmlns:w15="http://schemas.microsoft.com/office/word/2012/wordml" xmlns:w16cid="http://schemas.microsoft.com/office/word/2016/wordml/cid" xmlns:w16se="http://schemas.microsoft.com/office/word/2015/wordml/symex" mc:Ignorable="w14 w15 w16se w16cid">
+<w:styles xmlns:mc="http://schemas.openxmlformats.org/markup-compatibility/2006" xmlns:r="http://schemas.openxmlformats.org/officeDocument/2006/relationships" xmlns:w="http://schemas.openxmlformats.org/wordprocessingml/2006/main" xmlns:w14="http://schemas.microsoft.com/office/word/2010/wordml" xmlns:w15="http://schemas.microsoft.com/office/word/2012/wordml" xmlns:w16cex="http://schemas.microsoft.com/office/word/2018/wordml/cex" xmlns:w16cid="http://schemas.microsoft.com/office/word/2016/wordml/cid" xmlns:w16="http://schemas.microsoft.com/office/word/2018/wordml" xmlns:w16sdtdh="http://schemas.microsoft.com/office/word/2020/wordml/sdtdatahash" xmlns:w16se="http://schemas.microsoft.com/office/word/2015/wordml/symex" mc:Ignorable="w14 w15 w16se w16cid w16 w16cex w16sdtdh">
   <w:docDefaults>
     <w:rPrDefault>
       <w:rPr>
@@ -5956,7 +6490,7 @@
     </w:rPrDefault>
     <w:pPrDefault/>
   </w:docDefaults>
-  <w:latentStyles w:defLockedState="0" w:defUIPriority="99" w:defSemiHidden="0" w:defUnhideWhenUsed="0" w:defQFormat="0" w:count="375">
+  <w:latentStyles w:defLockedState="0" w:defUIPriority="99" w:defSemiHidden="0" w:defUnhideWhenUsed="0" w:defQFormat="0" w:count="376">
     <w:lsdException w:name="Normal" w:uiPriority="0" w:qFormat="1"/>
     <w:lsdException w:name="heading 1" w:uiPriority="9" w:qFormat="1"/>
     <w:lsdException w:name="heading 2" w:semiHidden="1" w:uiPriority="9" w:unhideWhenUsed="1" w:qFormat="1"/>
@@ -6062,7 +6596,6 @@
     <w:lsdException w:name="HTML Sample" w:semiHidden="1" w:unhideWhenUsed="1"/>
     <w:lsdException w:name="HTML Typewriter" w:semiHidden="1" w:unhideWhenUsed="1"/>
     <w:lsdException w:name="HTML Variable" w:semiHidden="1" w:unhideWhenUsed="1"/>
-    <w:lsdException w:name="Normal Table" w:semiHidden="1" w:unhideWhenUsed="1"/>
     <w:lsdException w:name="annotation subject" w:semiHidden="1" w:unhideWhenUsed="1"/>
     <w:lsdException w:name="No List" w:semiHidden="1" w:unhideWhenUsed="1"/>
     <w:lsdException w:name="Outline List 1" w:semiHidden="1" w:unhideWhenUsed="1"/>
@@ -6109,10 +6642,8 @@
     <w:lsdException w:name="Table Subtle 2" w:semiHidden="1" w:unhideWhenUsed="1"/>
     <w:lsdException w:name="Table Web 1" w:semiHidden="1" w:unhideWhenUsed="1"/>
     <w:lsdException w:name="Table Web 2" w:semiHidden="1" w:unhideWhenUsed="1"/>
-    <w:lsdException w:name="Table Web 3" w:semiHidden="1" w:unhideWhenUsed="1"/>
     <w:lsdException w:name="Balloon Text" w:semiHidden="1" w:unhideWhenUsed="1"/>
     <w:lsdException w:name="Table Grid" w:uiPriority="59"/>
-    <w:lsdException w:name="Table Theme" w:semiHidden="1" w:unhideWhenUsed="1"/>
     <w:lsdException w:name="Placeholder Text" w:semiHidden="1"/>
     <w:lsdException w:name="No Spacing" w:uiPriority="1" w:qFormat="1"/>
     <w:lsdException w:name="Light Shading" w:uiPriority="60"/>
@@ -6323,8 +6854,9 @@
     <w:lsdException w:name="Smart Hyperlink" w:semiHidden="1" w:unhideWhenUsed="1"/>
     <w:lsdException w:name="Hashtag" w:semiHidden="1" w:unhideWhenUsed="1"/>
     <w:lsdException w:name="Unresolved Mention" w:semiHidden="1" w:unhideWhenUsed="1"/>
+    <w:lsdException w:name="Smart Link" w:semiHidden="1" w:unhideWhenUsed="1"/>
   </w:latentStyles>
-  <w:style w:type="paragraph" w:default="1" w:styleId="Standard">
+  <w:style w:type="paragraph" w:default="1" w:styleId="Normal">
     <w:name w:val="Normal"/>
     <w:qFormat/>
     <w:rsid w:val="00117852"/>
@@ -6337,11 +6869,11 @@
       <w:lang w:val="en-US" w:eastAsia="en-US"/>
     </w:rPr>
   </w:style>
-  <w:style w:type="paragraph" w:styleId="berschrift1">
+  <w:style w:type="paragraph" w:styleId="Heading1">
     <w:name w:val="heading 1"/>
-    <w:basedOn w:val="Standard"/>
-    <w:next w:val="Standard"/>
-    <w:link w:val="berschrift1Zchn"/>
+    <w:basedOn w:val="Normal"/>
+    <w:next w:val="Normal"/>
+    <w:link w:val="Heading1Char"/>
     <w:uiPriority w:val="9"/>
     <w:qFormat/>
     <w:rsid w:val="00915DEB"/>
@@ -6363,11 +6895,11 @@
       <w:szCs w:val="28"/>
     </w:rPr>
   </w:style>
-  <w:style w:type="paragraph" w:styleId="berschrift2">
+  <w:style w:type="paragraph" w:styleId="Heading2">
     <w:name w:val="heading 2"/>
-    <w:basedOn w:val="Standard"/>
-    <w:next w:val="Standard"/>
-    <w:link w:val="berschrift2Zchn"/>
+    <w:basedOn w:val="Normal"/>
+    <w:next w:val="Normal"/>
+    <w:link w:val="Heading2Char"/>
     <w:uiPriority w:val="9"/>
     <w:unhideWhenUsed/>
     <w:qFormat/>
@@ -6391,11 +6923,11 @@
       <w:szCs w:val="26"/>
     </w:rPr>
   </w:style>
-  <w:style w:type="paragraph" w:styleId="berschrift3">
+  <w:style w:type="paragraph" w:styleId="Heading3">
     <w:name w:val="heading 3"/>
-    <w:basedOn w:val="Standard"/>
-    <w:next w:val="Standard"/>
-    <w:link w:val="berschrift3Zchn"/>
+    <w:basedOn w:val="Normal"/>
+    <w:next w:val="Normal"/>
+    <w:link w:val="Heading3Char"/>
     <w:uiPriority w:val="9"/>
     <w:unhideWhenUsed/>
     <w:qFormat/>
@@ -6417,11 +6949,11 @@
       <w:color w:val="990000"/>
     </w:rPr>
   </w:style>
-  <w:style w:type="paragraph" w:styleId="berschrift4">
+  <w:style w:type="paragraph" w:styleId="Heading4">
     <w:name w:val="heading 4"/>
-    <w:basedOn w:val="Standard"/>
-    <w:next w:val="Standard"/>
-    <w:link w:val="berschrift4Zchn"/>
+    <w:basedOn w:val="Normal"/>
+    <w:next w:val="Normal"/>
+    <w:link w:val="Heading4Char"/>
     <w:unhideWhenUsed/>
     <w:qFormat/>
     <w:rsid w:val="007D34AB"/>
@@ -6444,11 +6976,11 @@
       <w:color w:val="4F81BD"/>
     </w:rPr>
   </w:style>
-  <w:style w:type="paragraph" w:styleId="berschrift5">
+  <w:style w:type="paragraph" w:styleId="Heading5">
     <w:name w:val="heading 5"/>
-    <w:basedOn w:val="Standard"/>
-    <w:next w:val="Standard"/>
-    <w:link w:val="berschrift5Zchn"/>
+    <w:basedOn w:val="Normal"/>
+    <w:next w:val="Normal"/>
+    <w:link w:val="Heading5Char"/>
     <w:uiPriority w:val="9"/>
     <w:semiHidden/>
     <w:unhideWhenUsed/>
@@ -6469,11 +7001,11 @@
       <w:color w:val="243F60"/>
     </w:rPr>
   </w:style>
-  <w:style w:type="paragraph" w:styleId="berschrift6">
+  <w:style w:type="paragraph" w:styleId="Heading6">
     <w:name w:val="heading 6"/>
-    <w:basedOn w:val="Standard"/>
-    <w:next w:val="Standard"/>
-    <w:link w:val="berschrift6Zchn"/>
+    <w:basedOn w:val="Normal"/>
+    <w:next w:val="Normal"/>
+    <w:link w:val="Heading6Char"/>
     <w:uiPriority w:val="9"/>
     <w:semiHidden/>
     <w:unhideWhenUsed/>
@@ -6496,11 +7028,11 @@
       <w:color w:val="243F60"/>
     </w:rPr>
   </w:style>
-  <w:style w:type="paragraph" w:styleId="berschrift7">
+  <w:style w:type="paragraph" w:styleId="Heading7">
     <w:name w:val="heading 7"/>
-    <w:basedOn w:val="Standard"/>
-    <w:next w:val="Standard"/>
-    <w:link w:val="berschrift7Zchn"/>
+    <w:basedOn w:val="Normal"/>
+    <w:next w:val="Normal"/>
+    <w:link w:val="Heading7Char"/>
     <w:uiPriority w:val="9"/>
     <w:semiHidden/>
     <w:unhideWhenUsed/>
@@ -6523,11 +7055,11 @@
       <w:color w:val="404040"/>
     </w:rPr>
   </w:style>
-  <w:style w:type="paragraph" w:styleId="berschrift8">
+  <w:style w:type="paragraph" w:styleId="Heading8">
     <w:name w:val="heading 8"/>
-    <w:basedOn w:val="Standard"/>
-    <w:next w:val="Standard"/>
-    <w:link w:val="berschrift8Zchn"/>
+    <w:basedOn w:val="Normal"/>
+    <w:next w:val="Normal"/>
+    <w:link w:val="Heading8Char"/>
     <w:uiPriority w:val="9"/>
     <w:semiHidden/>
     <w:unhideWhenUsed/>
@@ -6549,11 +7081,11 @@
       <w:szCs w:val="20"/>
     </w:rPr>
   </w:style>
-  <w:style w:type="paragraph" w:styleId="berschrift9">
+  <w:style w:type="paragraph" w:styleId="Heading9">
     <w:name w:val="heading 9"/>
-    <w:basedOn w:val="Standard"/>
-    <w:next w:val="Standard"/>
-    <w:link w:val="berschrift9Zchn"/>
+    <w:basedOn w:val="Normal"/>
+    <w:next w:val="Normal"/>
+    <w:link w:val="Heading9Char"/>
     <w:uiPriority w:val="9"/>
     <w:semiHidden/>
     <w:unhideWhenUsed/>
@@ -6577,13 +7109,13 @@
       <w:szCs w:val="20"/>
     </w:rPr>
   </w:style>
-  <w:style w:type="character" w:default="1" w:styleId="Absatz-Standardschriftart">
+  <w:style w:type="character" w:default="1" w:styleId="DefaultParagraphFont">
     <w:name w:val="Default Paragraph Font"/>
     <w:uiPriority w:val="1"/>
     <w:semiHidden/>
     <w:unhideWhenUsed/>
   </w:style>
-  <w:style w:type="table" w:default="1" w:styleId="NormaleTabelle">
+  <w:style w:type="table" w:default="1" w:styleId="TableNormal">
     <w:name w:val="Normal Table"/>
     <w:uiPriority w:val="99"/>
     <w:semiHidden/>
@@ -6598,16 +7130,16 @@
       </w:tblCellMar>
     </w:tblPr>
   </w:style>
-  <w:style w:type="numbering" w:default="1" w:styleId="KeineListe">
+  <w:style w:type="numbering" w:default="1" w:styleId="NoList">
     <w:name w:val="No List"/>
     <w:uiPriority w:val="99"/>
     <w:semiHidden/>
     <w:unhideWhenUsed/>
   </w:style>
-  <w:style w:type="character" w:customStyle="1" w:styleId="berschrift1Zchn">
-    <w:name w:val="Überschrift 1 Zchn"/>
-    <w:basedOn w:val="Absatz-Standardschriftart"/>
-    <w:link w:val="berschrift1"/>
+  <w:style w:type="character" w:customStyle="1" w:styleId="Heading1Char">
+    <w:name w:val="Heading 1 Char"/>
+    <w:basedOn w:val="DefaultParagraphFont"/>
+    <w:link w:val="Heading1"/>
     <w:uiPriority w:val="9"/>
     <w:rsid w:val="00915DEB"/>
     <w:rPr>
@@ -6620,10 +7152,10 @@
       <w:lang w:eastAsia="en-US"/>
     </w:rPr>
   </w:style>
-  <w:style w:type="paragraph" w:styleId="Inhaltsverzeichnisberschrift">
+  <w:style w:type="paragraph" w:styleId="TOCHeading">
     <w:name w:val="TOC Heading"/>
-    <w:basedOn w:val="berschrift1"/>
-    <w:next w:val="Standard"/>
+    <w:basedOn w:val="Heading1"/>
+    <w:next w:val="Normal"/>
     <w:uiPriority w:val="39"/>
     <w:unhideWhenUsed/>
     <w:qFormat/>
@@ -6632,10 +7164,10 @@
       <w:outlineLvl w:val="9"/>
     </w:pPr>
   </w:style>
-  <w:style w:type="paragraph" w:styleId="Sprechblasentext">
+  <w:style w:type="paragraph" w:styleId="BalloonText">
     <w:name w:val="Balloon Text"/>
-    <w:basedOn w:val="Standard"/>
-    <w:link w:val="SprechblasentextZchn"/>
+    <w:basedOn w:val="Normal"/>
+    <w:link w:val="BalloonTextChar"/>
     <w:uiPriority w:val="99"/>
     <w:semiHidden/>
     <w:unhideWhenUsed/>
@@ -6649,10 +7181,10 @@
       <w:szCs w:val="16"/>
     </w:rPr>
   </w:style>
-  <w:style w:type="character" w:customStyle="1" w:styleId="SprechblasentextZchn">
-    <w:name w:val="Sprechblasentext Zchn"/>
-    <w:basedOn w:val="Absatz-Standardschriftart"/>
-    <w:link w:val="Sprechblasentext"/>
+  <w:style w:type="character" w:customStyle="1" w:styleId="BalloonTextChar">
+    <w:name w:val="Balloon Text Char"/>
+    <w:basedOn w:val="DefaultParagraphFont"/>
+    <w:link w:val="BalloonText"/>
     <w:uiPriority w:val="99"/>
     <w:semiHidden/>
     <w:rsid w:val="00931674"/>
@@ -6662,10 +7194,10 @@
       <w:szCs w:val="16"/>
     </w:rPr>
   </w:style>
-  <w:style w:type="paragraph" w:styleId="Verzeichnis1">
+  <w:style w:type="paragraph" w:styleId="TOC1">
     <w:name w:val="toc 1"/>
-    <w:basedOn w:val="Standard"/>
-    <w:next w:val="Standard"/>
+    <w:basedOn w:val="Normal"/>
+    <w:next w:val="Normal"/>
     <w:autoRedefine/>
     <w:uiPriority w:val="39"/>
     <w:unhideWhenUsed/>
@@ -6679,7 +7211,7 @@
   </w:style>
   <w:style w:type="character" w:styleId="Hyperlink">
     <w:name w:val="Hyperlink"/>
-    <w:basedOn w:val="Absatz-Standardschriftart"/>
+    <w:basedOn w:val="DefaultParagraphFont"/>
     <w:uiPriority w:val="99"/>
     <w:unhideWhenUsed/>
     <w:rsid w:val="00931674"/>
@@ -6688,10 +7220,10 @@
       <w:u w:val="single"/>
     </w:rPr>
   </w:style>
-  <w:style w:type="character" w:customStyle="1" w:styleId="berschrift2Zchn">
-    <w:name w:val="Überschrift 2 Zchn"/>
-    <w:basedOn w:val="Absatz-Standardschriftart"/>
-    <w:link w:val="berschrift2"/>
+  <w:style w:type="character" w:customStyle="1" w:styleId="Heading2Char">
+    <w:name w:val="Heading 2 Char"/>
+    <w:basedOn w:val="DefaultParagraphFont"/>
+    <w:link w:val="Heading2"/>
     <w:uiPriority w:val="9"/>
     <w:rsid w:val="00E27A57"/>
     <w:rPr>
@@ -6704,9 +7236,9 @@
       <w:lang w:eastAsia="en-US"/>
     </w:rPr>
   </w:style>
-  <w:style w:type="table" w:styleId="Tabellenraster">
+  <w:style w:type="table" w:styleId="TableGrid">
     <w:name w:val="Table Grid"/>
-    <w:basedOn w:val="NormaleTabelle"/>
+    <w:basedOn w:val="TableNormal"/>
     <w:uiPriority w:val="59"/>
     <w:rsid w:val="00C841B2"/>
     <w:tblPr>
@@ -6720,11 +7252,11 @@
       </w:tblBorders>
     </w:tblPr>
   </w:style>
-  <w:style w:type="paragraph" w:styleId="Titel">
+  <w:style w:type="paragraph" w:styleId="Title">
     <w:name w:val="Title"/>
-    <w:basedOn w:val="Standard"/>
-    <w:next w:val="Standard"/>
-    <w:link w:val="TitelZchn"/>
+    <w:basedOn w:val="Normal"/>
+    <w:next w:val="Normal"/>
+    <w:link w:val="TitleChar"/>
     <w:uiPriority w:val="10"/>
     <w:qFormat/>
     <w:rsid w:val="00C841B2"/>
@@ -6744,10 +7276,10 @@
       <w:szCs w:val="52"/>
     </w:rPr>
   </w:style>
-  <w:style w:type="character" w:customStyle="1" w:styleId="TitelZchn">
-    <w:name w:val="Titel Zchn"/>
-    <w:basedOn w:val="Absatz-Standardschriftart"/>
-    <w:link w:val="Titel"/>
+  <w:style w:type="character" w:customStyle="1" w:styleId="TitleChar">
+    <w:name w:val="Title Char"/>
+    <w:basedOn w:val="DefaultParagraphFont"/>
+    <w:link w:val="Title"/>
     <w:uiPriority w:val="10"/>
     <w:rsid w:val="00C841B2"/>
     <w:rPr>
@@ -6759,11 +7291,11 @@
       <w:szCs w:val="52"/>
     </w:rPr>
   </w:style>
-  <w:style w:type="paragraph" w:styleId="Untertitel">
+  <w:style w:type="paragraph" w:styleId="Subtitle">
     <w:name w:val="Subtitle"/>
-    <w:basedOn w:val="Standard"/>
-    <w:next w:val="Standard"/>
-    <w:link w:val="UntertitelZchn"/>
+    <w:basedOn w:val="Normal"/>
+    <w:next w:val="Normal"/>
+    <w:link w:val="SubtitleChar"/>
     <w:uiPriority w:val="11"/>
     <w:qFormat/>
     <w:rsid w:val="00981A37"/>
@@ -6782,10 +7314,10 @@
       <w:szCs w:val="24"/>
     </w:rPr>
   </w:style>
-  <w:style w:type="character" w:customStyle="1" w:styleId="UntertitelZchn">
-    <w:name w:val="Untertitel Zchn"/>
-    <w:basedOn w:val="Absatz-Standardschriftart"/>
-    <w:link w:val="Untertitel"/>
+  <w:style w:type="character" w:customStyle="1" w:styleId="SubtitleChar">
+    <w:name w:val="Subtitle Char"/>
+    <w:basedOn w:val="DefaultParagraphFont"/>
+    <w:link w:val="Subtitle"/>
     <w:uiPriority w:val="11"/>
     <w:rsid w:val="00981A37"/>
     <w:rPr>
@@ -6799,10 +7331,10 @@
       <w:lang w:val="de-CH"/>
     </w:rPr>
   </w:style>
-  <w:style w:type="paragraph" w:styleId="Verzeichnis2">
+  <w:style w:type="paragraph" w:styleId="TOC2">
     <w:name w:val="toc 2"/>
-    <w:basedOn w:val="Standard"/>
-    <w:next w:val="Standard"/>
+    <w:basedOn w:val="Normal"/>
+    <w:next w:val="Normal"/>
     <w:autoRedefine/>
     <w:uiPriority w:val="39"/>
     <w:unhideWhenUsed/>
@@ -6812,9 +7344,9 @@
       <w:ind w:left="220"/>
     </w:pPr>
   </w:style>
-  <w:style w:type="paragraph" w:styleId="Listenabsatz">
+  <w:style w:type="paragraph" w:styleId="ListParagraph">
     <w:name w:val="List Paragraph"/>
-    <w:basedOn w:val="Standard"/>
+    <w:basedOn w:val="Normal"/>
     <w:uiPriority w:val="34"/>
     <w:qFormat/>
     <w:rsid w:val="00EE7490"/>
@@ -6823,10 +7355,10 @@
       <w:contextualSpacing/>
     </w:pPr>
   </w:style>
-  <w:style w:type="character" w:customStyle="1" w:styleId="berschrift3Zchn">
-    <w:name w:val="Überschrift 3 Zchn"/>
-    <w:basedOn w:val="Absatz-Standardschriftart"/>
-    <w:link w:val="berschrift3"/>
+  <w:style w:type="character" w:customStyle="1" w:styleId="Heading3Char">
+    <w:name w:val="Heading 3 Char"/>
+    <w:basedOn w:val="DefaultParagraphFont"/>
+    <w:link w:val="Heading3"/>
     <w:uiPriority w:val="9"/>
     <w:rsid w:val="00915DEB"/>
     <w:rPr>
@@ -6838,10 +7370,10 @@
       <w:lang w:eastAsia="en-US"/>
     </w:rPr>
   </w:style>
-  <w:style w:type="paragraph" w:styleId="Kopfzeile">
+  <w:style w:type="paragraph" w:styleId="Header">
     <w:name w:val="header"/>
-    <w:basedOn w:val="Standard"/>
-    <w:link w:val="KopfzeileZchn"/>
+    <w:basedOn w:val="Normal"/>
+    <w:link w:val="HeaderChar"/>
     <w:uiPriority w:val="99"/>
     <w:unhideWhenUsed/>
     <w:rsid w:val="000755D9"/>
@@ -6853,20 +7385,20 @@
       <w:spacing w:after="0" w:line="240" w:lineRule="auto"/>
     </w:pPr>
   </w:style>
-  <w:style w:type="character" w:customStyle="1" w:styleId="KopfzeileZchn">
-    <w:name w:val="Kopfzeile Zchn"/>
-    <w:basedOn w:val="Absatz-Standardschriftart"/>
-    <w:link w:val="Kopfzeile"/>
+  <w:style w:type="character" w:customStyle="1" w:styleId="HeaderChar">
+    <w:name w:val="Header Char"/>
+    <w:basedOn w:val="DefaultParagraphFont"/>
+    <w:link w:val="Header"/>
     <w:uiPriority w:val="99"/>
     <w:rsid w:val="000755D9"/>
     <w:rPr>
       <w:lang w:val="de-CH"/>
     </w:rPr>
   </w:style>
-  <w:style w:type="paragraph" w:styleId="Fuzeile">
+  <w:style w:type="paragraph" w:styleId="Footer">
     <w:name w:val="footer"/>
-    <w:basedOn w:val="Standard"/>
-    <w:link w:val="FuzeileZchn"/>
+    <w:basedOn w:val="Normal"/>
+    <w:link w:val="FooterChar"/>
     <w:uiPriority w:val="99"/>
     <w:unhideWhenUsed/>
     <w:rsid w:val="000755D9"/>
@@ -6878,20 +7410,20 @@
       <w:spacing w:after="0" w:line="240" w:lineRule="auto"/>
     </w:pPr>
   </w:style>
-  <w:style w:type="character" w:customStyle="1" w:styleId="FuzeileZchn">
-    <w:name w:val="Fußzeile Zchn"/>
-    <w:basedOn w:val="Absatz-Standardschriftart"/>
-    <w:link w:val="Fuzeile"/>
+  <w:style w:type="character" w:customStyle="1" w:styleId="FooterChar">
+    <w:name w:val="Footer Char"/>
+    <w:basedOn w:val="DefaultParagraphFont"/>
+    <w:link w:val="Footer"/>
     <w:uiPriority w:val="99"/>
     <w:rsid w:val="000755D9"/>
     <w:rPr>
       <w:lang w:val="de-CH"/>
     </w:rPr>
   </w:style>
-  <w:style w:type="paragraph" w:styleId="Verzeichnis3">
+  <w:style w:type="paragraph" w:styleId="TOC3">
     <w:name w:val="toc 3"/>
-    <w:basedOn w:val="Standard"/>
-    <w:next w:val="Standard"/>
+    <w:basedOn w:val="Normal"/>
+    <w:next w:val="Normal"/>
     <w:autoRedefine/>
     <w:uiPriority w:val="39"/>
     <w:unhideWhenUsed/>
@@ -6901,9 +7433,9 @@
       <w:ind w:left="440"/>
     </w:pPr>
   </w:style>
-  <w:style w:type="character" w:styleId="Seitenzahl">
+  <w:style w:type="character" w:styleId="PageNumber">
     <w:name w:val="page number"/>
-    <w:basedOn w:val="Absatz-Standardschriftart"/>
+    <w:basedOn w:val="DefaultParagraphFont"/>
     <w:uiPriority w:val="99"/>
     <w:unhideWhenUsed/>
     <w:rsid w:val="00841F84"/>
@@ -6915,9 +7447,9 @@
       <w:lang w:val="de-DE"/>
     </w:rPr>
   </w:style>
-  <w:style w:type="paragraph" w:styleId="KeinLeerraum">
+  <w:style w:type="paragraph" w:styleId="NoSpacing">
     <w:name w:val="No Spacing"/>
-    <w:link w:val="KeinLeerraumZchn"/>
+    <w:link w:val="NoSpacingChar"/>
     <w:uiPriority w:val="1"/>
     <w:qFormat/>
     <w:rsid w:val="00841F84"/>
@@ -6928,10 +7460,10 @@
       <w:lang w:val="de-DE" w:eastAsia="en-US"/>
     </w:rPr>
   </w:style>
-  <w:style w:type="character" w:customStyle="1" w:styleId="KeinLeerraumZchn">
-    <w:name w:val="Kein Leerraum Zchn"/>
-    <w:basedOn w:val="Absatz-Standardschriftart"/>
-    <w:link w:val="KeinLeerraum"/>
+  <w:style w:type="character" w:customStyle="1" w:styleId="NoSpacingChar">
+    <w:name w:val="No Spacing Char"/>
+    <w:basedOn w:val="DefaultParagraphFont"/>
+    <w:link w:val="NoSpacing"/>
     <w:uiPriority w:val="1"/>
     <w:rsid w:val="00841F84"/>
     <w:rPr>
@@ -6941,10 +7473,10 @@
       <w:lang w:val="de-DE" w:eastAsia="en-US" w:bidi="ar-SA"/>
     </w:rPr>
   </w:style>
-  <w:style w:type="paragraph" w:styleId="Beschriftung">
+  <w:style w:type="paragraph" w:styleId="Caption">
     <w:name w:val="caption"/>
-    <w:basedOn w:val="Standard"/>
-    <w:next w:val="Standard"/>
+    <w:basedOn w:val="Normal"/>
+    <w:next w:val="Normal"/>
     <w:uiPriority w:val="35"/>
     <w:unhideWhenUsed/>
     <w:qFormat/>
@@ -6960,9 +7492,9 @@
       <w:szCs w:val="18"/>
     </w:rPr>
   </w:style>
-  <w:style w:type="character" w:styleId="Kommentarzeichen">
+  <w:style w:type="character" w:styleId="CommentReference">
     <w:name w:val="annotation reference"/>
-    <w:basedOn w:val="Absatz-Standardschriftart"/>
+    <w:basedOn w:val="DefaultParagraphFont"/>
     <w:uiPriority w:val="99"/>
     <w:semiHidden/>
     <w:unhideWhenUsed/>
@@ -6972,10 +7504,10 @@
       <w:szCs w:val="16"/>
     </w:rPr>
   </w:style>
-  <w:style w:type="paragraph" w:styleId="Kommentartext">
+  <w:style w:type="paragraph" w:styleId="CommentText">
     <w:name w:val="annotation text"/>
-    <w:basedOn w:val="Standard"/>
-    <w:link w:val="KommentartextZchn"/>
+    <w:basedOn w:val="Normal"/>
+    <w:link w:val="CommentTextChar"/>
     <w:uiPriority w:val="99"/>
     <w:semiHidden/>
     <w:unhideWhenUsed/>
@@ -6987,10 +7519,10 @@
       <w:szCs w:val="20"/>
     </w:rPr>
   </w:style>
-  <w:style w:type="character" w:customStyle="1" w:styleId="KommentartextZchn">
-    <w:name w:val="Kommentartext Zchn"/>
-    <w:basedOn w:val="Absatz-Standardschriftart"/>
-    <w:link w:val="Kommentartext"/>
+  <w:style w:type="character" w:customStyle="1" w:styleId="CommentTextChar">
+    <w:name w:val="Comment Text Char"/>
+    <w:basedOn w:val="DefaultParagraphFont"/>
+    <w:link w:val="CommentText"/>
     <w:uiPriority w:val="99"/>
     <w:semiHidden/>
     <w:rsid w:val="00111CB1"/>
@@ -7001,11 +7533,11 @@
       <w:lang w:val="de-CH"/>
     </w:rPr>
   </w:style>
-  <w:style w:type="paragraph" w:styleId="Kommentarthema">
+  <w:style w:type="paragraph" w:styleId="CommentSubject">
     <w:name w:val="annotation subject"/>
-    <w:basedOn w:val="Kommentartext"/>
-    <w:next w:val="Kommentartext"/>
-    <w:link w:val="KommentarthemaZchn"/>
+    <w:basedOn w:val="CommentText"/>
+    <w:next w:val="CommentText"/>
+    <w:link w:val="CommentSubjectChar"/>
     <w:uiPriority w:val="99"/>
     <w:semiHidden/>
     <w:unhideWhenUsed/>
@@ -7015,10 +7547,10 @@
       <w:bCs/>
     </w:rPr>
   </w:style>
-  <w:style w:type="character" w:customStyle="1" w:styleId="KommentarthemaZchn">
-    <w:name w:val="Kommentarthema Zchn"/>
-    <w:basedOn w:val="KommentartextZchn"/>
-    <w:link w:val="Kommentarthema"/>
+  <w:style w:type="character" w:customStyle="1" w:styleId="CommentSubjectChar">
+    <w:name w:val="Comment Subject Char"/>
+    <w:basedOn w:val="CommentTextChar"/>
+    <w:link w:val="CommentSubject"/>
     <w:uiPriority w:val="99"/>
     <w:semiHidden/>
     <w:rsid w:val="00111CB1"/>
@@ -7031,7 +7563,7 @@
       <w:lang w:val="de-CH"/>
     </w:rPr>
   </w:style>
-  <w:style w:type="paragraph" w:styleId="berarbeitung">
+  <w:style w:type="paragraph" w:styleId="Revision">
     <w:name w:val="Revision"/>
     <w:hidden/>
     <w:uiPriority w:val="99"/>
@@ -7043,9 +7575,9 @@
       <w:lang w:eastAsia="en-US"/>
     </w:rPr>
   </w:style>
-  <w:style w:type="table" w:styleId="MittlereSchattierung2-Akzent2">
+  <w:style w:type="table" w:styleId="MediumShading2-Accent2">
     <w:name w:val="Medium Shading 2 Accent 2"/>
-    <w:basedOn w:val="NormaleTabelle"/>
+    <w:basedOn w:val="TableNormal"/>
     <w:uiPriority w:val="64"/>
     <w:rsid w:val="00961D9E"/>
     <w:tblPr>
@@ -7182,9 +7714,9 @@
       </w:tcPr>
     </w:tblStylePr>
   </w:style>
-  <w:style w:type="table" w:styleId="HelleSchattierung-Akzent2">
+  <w:style w:type="table" w:styleId="LightShading-Accent2">
     <w:name w:val="Light Shading Accent 2"/>
-    <w:basedOn w:val="NormaleTabelle"/>
+    <w:basedOn w:val="TableNormal"/>
     <w:uiPriority w:val="60"/>
     <w:rsid w:val="00961D9E"/>
     <w:rPr>
@@ -7275,10 +7807,10 @@
       </w:tcPr>
     </w:tblStylePr>
   </w:style>
-  <w:style w:type="table" w:styleId="FarbigesRaster-Akzent2">
+  <w:style w:type="table" w:styleId="ColourfulGridAccent2">
     <w:name w:val="Colorful Grid Accent 2"/>
     <w:aliases w:val="StuderRaimann"/>
-    <w:basedOn w:val="NormaleTabelle"/>
+    <w:basedOn w:val="TableNormal"/>
     <w:uiPriority w:val="73"/>
     <w:rsid w:val="009F6DD4"/>
     <w:rPr>
@@ -7400,9 +7932,9 @@
       </w:tcPr>
     </w:tblStylePr>
   </w:style>
-  <w:style w:type="table" w:styleId="DunkleListe-Akzent2">
+  <w:style w:type="table" w:styleId="DarkList-Accent2">
     <w:name w:val="Dark List Accent 2"/>
-    <w:basedOn w:val="NormaleTabelle"/>
+    <w:basedOn w:val="TableNormal"/>
     <w:uiPriority w:val="70"/>
     <w:rsid w:val="00A84D85"/>
     <w:rPr>
@@ -7504,9 +8036,9 @@
       </w:tcPr>
     </w:tblStylePr>
   </w:style>
-  <w:style w:type="table" w:styleId="MittleresRaster3-Akzent2">
+  <w:style w:type="table" w:styleId="MediumGrid3-Accent2">
     <w:name w:val="Medium Grid 3 Accent 2"/>
-    <w:basedOn w:val="NormaleTabelle"/>
+    <w:basedOn w:val="TableNormal"/>
     <w:uiPriority w:val="69"/>
     <w:rsid w:val="00A84D85"/>
     <w:tblPr>
@@ -7635,9 +8167,9 @@
       </w:tcPr>
     </w:tblStylePr>
   </w:style>
-  <w:style w:type="table" w:styleId="FarbigesRaster-Akzent6">
+  <w:style w:type="table" w:styleId="ColourfulGridAccent6">
     <w:name w:val="Colorful Grid Accent 6"/>
-    <w:basedOn w:val="NormaleTabelle"/>
+    <w:basedOn w:val="TableNormal"/>
     <w:uiPriority w:val="73"/>
     <w:rsid w:val="006C684B"/>
     <w:rPr>
@@ -7705,10 +8237,10 @@
       </w:tcPr>
     </w:tblStylePr>
   </w:style>
-  <w:style w:type="paragraph" w:styleId="Funotentext">
+  <w:style w:type="paragraph" w:styleId="FootnoteText">
     <w:name w:val="footnote text"/>
-    <w:basedOn w:val="Standard"/>
-    <w:link w:val="FunotentextZchn"/>
+    <w:basedOn w:val="Normal"/>
+    <w:link w:val="FootnoteTextChar"/>
     <w:uiPriority w:val="99"/>
     <w:unhideWhenUsed/>
     <w:rsid w:val="00FE2028"/>
@@ -7719,10 +8251,10 @@
       <w:szCs w:val="20"/>
     </w:rPr>
   </w:style>
-  <w:style w:type="character" w:customStyle="1" w:styleId="FunotentextZchn">
-    <w:name w:val="Fußnotentext Zchn"/>
-    <w:basedOn w:val="Absatz-Standardschriftart"/>
-    <w:link w:val="Funotentext"/>
+  <w:style w:type="character" w:customStyle="1" w:styleId="FootnoteTextChar">
+    <w:name w:val="Footnote Text Char"/>
+    <w:basedOn w:val="DefaultParagraphFont"/>
+    <w:link w:val="FootnoteText"/>
     <w:uiPriority w:val="99"/>
     <w:rsid w:val="00FE2028"/>
     <w:rPr>
@@ -7732,9 +8264,9 @@
       <w:lang w:val="de-CH"/>
     </w:rPr>
   </w:style>
-  <w:style w:type="character" w:styleId="Funotenzeichen">
+  <w:style w:type="character" w:styleId="FootnoteReference">
     <w:name w:val="footnote reference"/>
-    <w:basedOn w:val="Absatz-Standardschriftart"/>
+    <w:basedOn w:val="DefaultParagraphFont"/>
     <w:uiPriority w:val="99"/>
     <w:unhideWhenUsed/>
     <w:rsid w:val="00FE2028"/>
@@ -7742,10 +8274,10 @@
       <w:vertAlign w:val="superscript"/>
     </w:rPr>
   </w:style>
-  <w:style w:type="paragraph" w:styleId="Dokumentstruktur">
+  <w:style w:type="paragraph" w:styleId="DocumentMap">
     <w:name w:val="Document Map"/>
-    <w:basedOn w:val="Standard"/>
-    <w:link w:val="DokumentstrukturZchn"/>
+    <w:basedOn w:val="Normal"/>
+    <w:link w:val="DocumentMapChar"/>
     <w:uiPriority w:val="99"/>
     <w:semiHidden/>
     <w:unhideWhenUsed/>
@@ -7759,10 +8291,10 @@
       <w:szCs w:val="16"/>
     </w:rPr>
   </w:style>
-  <w:style w:type="character" w:customStyle="1" w:styleId="DokumentstrukturZchn">
-    <w:name w:val="Dokumentstruktur Zchn"/>
-    <w:basedOn w:val="Absatz-Standardschriftart"/>
-    <w:link w:val="Dokumentstruktur"/>
+  <w:style w:type="character" w:customStyle="1" w:styleId="DocumentMapChar">
+    <w:name w:val="Document Map Char"/>
+    <w:basedOn w:val="DefaultParagraphFont"/>
+    <w:link w:val="DocumentMap"/>
     <w:uiPriority w:val="99"/>
     <w:semiHidden/>
     <w:rsid w:val="009F6DD4"/>
@@ -7773,9 +8305,9 @@
       <w:lang w:val="de-CH"/>
     </w:rPr>
   </w:style>
-  <w:style w:type="character" w:styleId="Platzhaltertext">
+  <w:style w:type="character" w:styleId="PlaceholderText">
     <w:name w:val="Placeholder Text"/>
-    <w:basedOn w:val="Absatz-Standardschriftart"/>
+    <w:basedOn w:val="DefaultParagraphFont"/>
     <w:uiPriority w:val="99"/>
     <w:semiHidden/>
     <w:rsid w:val="009B4D53"/>
@@ -7783,10 +8315,10 @@
       <w:color w:val="808080"/>
     </w:rPr>
   </w:style>
-  <w:style w:type="character" w:customStyle="1" w:styleId="berschrift4Zchn">
-    <w:name w:val="Überschrift 4 Zchn"/>
-    <w:basedOn w:val="Absatz-Standardschriftart"/>
-    <w:link w:val="berschrift4"/>
+  <w:style w:type="character" w:customStyle="1" w:styleId="Heading4Char">
+    <w:name w:val="Heading 4 Char"/>
+    <w:basedOn w:val="DefaultParagraphFont"/>
+    <w:link w:val="Heading4"/>
     <w:uiPriority w:val="9"/>
     <w:semiHidden/>
     <w:rsid w:val="007D34AB"/>
@@ -7801,10 +8333,10 @@
       <w:lang w:eastAsia="en-US"/>
     </w:rPr>
   </w:style>
-  <w:style w:type="character" w:customStyle="1" w:styleId="berschrift5Zchn">
-    <w:name w:val="Überschrift 5 Zchn"/>
-    <w:basedOn w:val="Absatz-Standardschriftart"/>
-    <w:link w:val="berschrift5"/>
+  <w:style w:type="character" w:customStyle="1" w:styleId="Heading5Char">
+    <w:name w:val="Heading 5 Char"/>
+    <w:basedOn w:val="DefaultParagraphFont"/>
+    <w:link w:val="Heading5"/>
     <w:uiPriority w:val="9"/>
     <w:semiHidden/>
     <w:rsid w:val="007D34AB"/>
@@ -7815,10 +8347,10 @@
       <w:lang w:eastAsia="en-US"/>
     </w:rPr>
   </w:style>
-  <w:style w:type="character" w:customStyle="1" w:styleId="berschrift6Zchn">
-    <w:name w:val="Überschrift 6 Zchn"/>
-    <w:basedOn w:val="Absatz-Standardschriftart"/>
-    <w:link w:val="berschrift6"/>
+  <w:style w:type="character" w:customStyle="1" w:styleId="Heading6Char">
+    <w:name w:val="Heading 6 Char"/>
+    <w:basedOn w:val="DefaultParagraphFont"/>
+    <w:link w:val="Heading6"/>
     <w:uiPriority w:val="9"/>
     <w:semiHidden/>
     <w:rsid w:val="007D34AB"/>
@@ -7831,10 +8363,10 @@
       <w:lang w:eastAsia="en-US"/>
     </w:rPr>
   </w:style>
-  <w:style w:type="character" w:customStyle="1" w:styleId="berschrift7Zchn">
-    <w:name w:val="Überschrift 7 Zchn"/>
-    <w:basedOn w:val="Absatz-Standardschriftart"/>
-    <w:link w:val="berschrift7"/>
+  <w:style w:type="character" w:customStyle="1" w:styleId="Heading7Char">
+    <w:name w:val="Heading 7 Char"/>
+    <w:basedOn w:val="DefaultParagraphFont"/>
+    <w:link w:val="Heading7"/>
     <w:uiPriority w:val="9"/>
     <w:semiHidden/>
     <w:rsid w:val="007D34AB"/>
@@ -7847,10 +8379,10 @@
       <w:lang w:eastAsia="en-US"/>
     </w:rPr>
   </w:style>
-  <w:style w:type="character" w:customStyle="1" w:styleId="berschrift8Zchn">
-    <w:name w:val="Überschrift 8 Zchn"/>
-    <w:basedOn w:val="Absatz-Standardschriftart"/>
-    <w:link w:val="berschrift8"/>
+  <w:style w:type="character" w:customStyle="1" w:styleId="Heading8Char">
+    <w:name w:val="Heading 8 Char"/>
+    <w:basedOn w:val="DefaultParagraphFont"/>
+    <w:link w:val="Heading8"/>
     <w:uiPriority w:val="9"/>
     <w:semiHidden/>
     <w:rsid w:val="007D34AB"/>
@@ -7860,10 +8392,10 @@
       <w:lang w:eastAsia="en-US"/>
     </w:rPr>
   </w:style>
-  <w:style w:type="character" w:customStyle="1" w:styleId="berschrift9Zchn">
-    <w:name w:val="Überschrift 9 Zchn"/>
-    <w:basedOn w:val="Absatz-Standardschriftart"/>
-    <w:link w:val="berschrift9"/>
+  <w:style w:type="character" w:customStyle="1" w:styleId="Heading9Char">
+    <w:name w:val="Heading 9 Char"/>
+    <w:basedOn w:val="DefaultParagraphFont"/>
+    <w:link w:val="Heading9"/>
     <w:uiPriority w:val="9"/>
     <w:semiHidden/>
     <w:rsid w:val="007D34AB"/>
@@ -7877,7 +8409,7 @@
   </w:style>
   <w:style w:type="paragraph" w:customStyle="1" w:styleId="Zitat1">
     <w:name w:val="Zitat1"/>
-    <w:basedOn w:val="Standard"/>
+    <w:basedOn w:val="Normal"/>
     <w:link w:val="ZitatZchn"/>
     <w:qFormat/>
     <w:rsid w:val="00843E99"/>
@@ -7891,8 +8423,8 @@
   </w:style>
   <w:style w:type="paragraph" w:customStyle="1" w:styleId="berschrift21">
     <w:name w:val="Überschrift 21"/>
-    <w:basedOn w:val="Standard"/>
-    <w:next w:val="Standard"/>
+    <w:basedOn w:val="Normal"/>
+    <w:next w:val="Normal"/>
     <w:uiPriority w:val="99"/>
     <w:rsid w:val="00114A2C"/>
     <w:pPr>
@@ -7917,7 +8449,7 @@
   </w:style>
   <w:style w:type="character" w:customStyle="1" w:styleId="ZitatZchn">
     <w:name w:val="Zitat Zchn"/>
-    <w:basedOn w:val="Absatz-Standardschriftart"/>
+    <w:basedOn w:val="DefaultParagraphFont"/>
     <w:link w:val="Zitat1"/>
     <w:rsid w:val="00843E99"/>
     <w:rPr>
@@ -7928,10 +8460,10 @@
       <w:lang w:eastAsia="en-US"/>
     </w:rPr>
   </w:style>
-  <w:style w:type="paragraph" w:styleId="Endnotentext">
+  <w:style w:type="paragraph" w:styleId="EndnoteText">
     <w:name w:val="endnote text"/>
-    <w:basedOn w:val="Standard"/>
-    <w:link w:val="EndnotentextZchn"/>
+    <w:basedOn w:val="Normal"/>
+    <w:link w:val="EndnoteTextChar"/>
     <w:uiPriority w:val="99"/>
     <w:semiHidden/>
     <w:unhideWhenUsed/>
@@ -7943,10 +8475,10 @@
       <w:szCs w:val="20"/>
     </w:rPr>
   </w:style>
-  <w:style w:type="character" w:customStyle="1" w:styleId="EndnotentextZchn">
-    <w:name w:val="Endnotentext Zchn"/>
-    <w:basedOn w:val="Absatz-Standardschriftart"/>
-    <w:link w:val="Endnotentext"/>
+  <w:style w:type="character" w:customStyle="1" w:styleId="EndnoteTextChar">
+    <w:name w:val="Endnote Text Char"/>
+    <w:basedOn w:val="DefaultParagraphFont"/>
+    <w:link w:val="EndnoteText"/>
     <w:uiPriority w:val="99"/>
     <w:semiHidden/>
     <w:rsid w:val="00EC4C47"/>
@@ -7955,9 +8487,9 @@
       <w:lang w:eastAsia="en-US"/>
     </w:rPr>
   </w:style>
-  <w:style w:type="character" w:styleId="Endnotenzeichen">
+  <w:style w:type="character" w:styleId="EndnoteReference">
     <w:name w:val="endnote reference"/>
-    <w:basedOn w:val="Absatz-Standardschriftart"/>
+    <w:basedOn w:val="DefaultParagraphFont"/>
     <w:uiPriority w:val="99"/>
     <w:semiHidden/>
     <w:unhideWhenUsed/>
@@ -7968,12 +8500,12 @@
   </w:style>
   <w:style w:type="character" w:customStyle="1" w:styleId="gi">
     <w:name w:val="gi"/>
-    <w:basedOn w:val="Absatz-Standardschriftart"/>
+    <w:basedOn w:val="DefaultParagraphFont"/>
     <w:rsid w:val="00F01714"/>
   </w:style>
   <w:style w:type="paragraph" w:customStyle="1" w:styleId="ServiceDescription">
     <w:name w:val="Service Description"/>
-    <w:basedOn w:val="Standard"/>
+    <w:basedOn w:val="Normal"/>
     <w:rsid w:val="002D68FD"/>
     <w:pPr>
       <w:numPr>
@@ -7986,10 +8518,10 @@
       <w:sz w:val="22"/>
     </w:rPr>
   </w:style>
-  <w:style w:type="paragraph" w:styleId="Verzeichnis4">
+  <w:style w:type="paragraph" w:styleId="TOC4">
     <w:name w:val="toc 4"/>
-    <w:basedOn w:val="Standard"/>
-    <w:next w:val="Standard"/>
+    <w:basedOn w:val="Normal"/>
+    <w:next w:val="Normal"/>
     <w:autoRedefine/>
     <w:uiPriority w:val="39"/>
     <w:unhideWhenUsed/>
@@ -7998,10 +8530,10 @@
       <w:ind w:left="600"/>
     </w:pPr>
   </w:style>
-  <w:style w:type="paragraph" w:styleId="Verzeichnis5">
+  <w:style w:type="paragraph" w:styleId="TOC5">
     <w:name w:val="toc 5"/>
-    <w:basedOn w:val="Standard"/>
-    <w:next w:val="Standard"/>
+    <w:basedOn w:val="Normal"/>
+    <w:next w:val="Normal"/>
     <w:autoRedefine/>
     <w:uiPriority w:val="39"/>
     <w:unhideWhenUsed/>
@@ -8010,10 +8542,10 @@
       <w:ind w:left="800"/>
     </w:pPr>
   </w:style>
-  <w:style w:type="paragraph" w:styleId="Verzeichnis6">
+  <w:style w:type="paragraph" w:styleId="TOC6">
     <w:name w:val="toc 6"/>
-    <w:basedOn w:val="Standard"/>
-    <w:next w:val="Standard"/>
+    <w:basedOn w:val="Normal"/>
+    <w:next w:val="Normal"/>
     <w:autoRedefine/>
     <w:uiPriority w:val="39"/>
     <w:unhideWhenUsed/>
@@ -8022,10 +8554,10 @@
       <w:ind w:left="1000"/>
     </w:pPr>
   </w:style>
-  <w:style w:type="paragraph" w:styleId="Verzeichnis7">
+  <w:style w:type="paragraph" w:styleId="TOC7">
     <w:name w:val="toc 7"/>
-    <w:basedOn w:val="Standard"/>
-    <w:next w:val="Standard"/>
+    <w:basedOn w:val="Normal"/>
+    <w:next w:val="Normal"/>
     <w:autoRedefine/>
     <w:uiPriority w:val="39"/>
     <w:unhideWhenUsed/>
@@ -8034,10 +8566,10 @@
       <w:ind w:left="1200"/>
     </w:pPr>
   </w:style>
-  <w:style w:type="paragraph" w:styleId="Verzeichnis8">
+  <w:style w:type="paragraph" w:styleId="TOC8">
     <w:name w:val="toc 8"/>
-    <w:basedOn w:val="Standard"/>
-    <w:next w:val="Standard"/>
+    <w:basedOn w:val="Normal"/>
+    <w:next w:val="Normal"/>
     <w:autoRedefine/>
     <w:uiPriority w:val="39"/>
     <w:unhideWhenUsed/>
@@ -8046,10 +8578,10 @@
       <w:ind w:left="1400"/>
     </w:pPr>
   </w:style>
-  <w:style w:type="paragraph" w:styleId="Verzeichnis9">
+  <w:style w:type="paragraph" w:styleId="TOC9">
     <w:name w:val="toc 9"/>
-    <w:basedOn w:val="Standard"/>
-    <w:next w:val="Standard"/>
+    <w:basedOn w:val="Normal"/>
+    <w:next w:val="Normal"/>
     <w:autoRedefine/>
     <w:uiPriority w:val="39"/>
     <w:unhideWhenUsed/>
@@ -8060,7 +8592,7 @@
   </w:style>
   <w:style w:type="paragraph" w:customStyle="1" w:styleId="Seitentitel">
     <w:name w:val="Seitentitel"/>
-    <w:basedOn w:val="Standard"/>
+    <w:basedOn w:val="Normal"/>
     <w:qFormat/>
     <w:rsid w:val="00117852"/>
     <w:pPr>
@@ -8074,7 +8606,7 @@
   </w:style>
   <w:style w:type="paragraph" w:customStyle="1" w:styleId="berschrift">
     <w:name w:val="Überschrift"/>
-    <w:basedOn w:val="berschrift1"/>
+    <w:basedOn w:val="Heading1"/>
     <w:qFormat/>
     <w:rsid w:val="00117852"/>
     <w:pPr>

</xml_diff>